<commit_message>
Class diagram and refactor
</commit_message>
<xml_diff>
--- a/Paperwork/Virtual Online Shopping.docx
+++ b/Paperwork/Virtual Online Shopping.docx
@@ -964,15 +964,34 @@
     <w:p>
       <w:pPr>
         <w:rPr>
-          <w:lang w:val="en-GB"/>
-        </w:rPr>
-      </w:pPr>
-      <w:r>
-        <w:rPr>
-          <w:lang w:val="en-GB"/>
-        </w:rPr>
-        <w:t>I am grateful to…</w:t>
-      </w:r>
+          <w:lang w:val="en-DE"/>
+        </w:rPr>
+      </w:pPr>
+      <w:r>
+        <w:rPr>
+          <w:lang w:val="en-GB"/>
+        </w:rPr>
+        <w:t>I am grateful t</w:t>
+      </w:r>
+      <w:r>
+        <w:rPr>
+          <w:lang w:val="en-DE"/>
+        </w:rPr>
+        <w:t xml:space="preserve">o a lot of people, starting with the staff at Aberystwyth – who have motivated me and let me achieve my potential as a programmer. I also want to say thanks to my friends who have been there through this project – helping me visualise and think through ideas, </w:t>
+      </w:r>
+      <w:r>
+        <w:rPr>
+          <w:lang w:val="en-DE"/>
+        </w:rPr>
+        <w:t xml:space="preserve">debug when issues were out of my scope and for dragging me away from my PC when I become hyper focused. </w:t>
+      </w:r>
+    </w:p>
+    <w:p>
+      <w:pPr>
+        <w:rPr>
+          <w:lang w:val="en-DE"/>
+        </w:rPr>
+      </w:pPr>
     </w:p>
     <w:p>
       <w:pPr>
@@ -1482,61 +1501,13 @@
         </w:rPr>
         <w:br w:type="page"/>
       </w:r>
-      <w:r>
-        <w:rPr>
-          <w:lang w:val="en-GB"/>
-        </w:rPr>
+    </w:p>
+    <w:p>
+      <w:pPr>
+        <w:pStyle w:val="FrontMatterHeader"/>
+      </w:pPr>
+      <w:r>
         <w:lastRenderedPageBreak/>
-        <w:t xml:space="preserve"> </w:t>
-      </w:r>
-    </w:p>
-    <w:p>
-      <w:pPr>
-        <w:jc w:val="left"/>
-        <w:rPr>
-          <w:lang w:val="en-GB"/>
-        </w:rPr>
-      </w:pPr>
-    </w:p>
-    <w:p>
-      <w:pPr>
-        <w:rPr>
-          <w:lang w:val="en-GB"/>
-        </w:rPr>
-      </w:pPr>
-    </w:p>
-    <w:p>
-      <w:pPr>
-        <w:rPr>
-          <w:lang w:val="en-GB"/>
-        </w:rPr>
-      </w:pPr>
-    </w:p>
-    <w:p>
-      <w:pPr>
-        <w:rPr>
-          <w:lang w:val="en-GB"/>
-        </w:rPr>
-      </w:pPr>
-      <w:r>
-        <w:rPr>
-          <w:lang w:val="en-GB"/>
-        </w:rPr>
-        <w:br w:type="page"/>
-      </w:r>
-    </w:p>
-    <w:p>
-      <w:pPr>
-        <w:rPr>
-          <w:lang w:val="en-GB"/>
-        </w:rPr>
-      </w:pPr>
-    </w:p>
-    <w:p>
-      <w:pPr>
-        <w:pStyle w:val="FrontMatterHeader"/>
-      </w:pPr>
-      <w:r>
         <w:t>Contents</w:t>
       </w:r>
     </w:p>
@@ -4635,7 +4606,7 @@
           <w:bCs/>
           <w:lang w:val="en-DE"/>
         </w:rPr>
-        <w:t xml:space="preserve"> down features into multiple components – Research, Implementation, Polish and </w:t>
+        <w:t xml:space="preserve"> down features into multiple components – Research, Implementation, and </w:t>
       </w:r>
       <w:r>
         <w:rPr>
@@ -5003,13 +4974,6 @@
           <w:lang w:val="en-DE"/>
         </w:rPr>
         <w:br/>
-      </w:r>
-      <w:r>
-        <w:rPr>
-          <w:b/>
-          <w:bCs/>
-          <w:lang w:val="en-DE"/>
-        </w:rPr>
         <w:t xml:space="preserve">The model works in a complex way. I created a script which allows the user to change the individual body parts. The individual body parts are </w:t>
       </w:r>
       <w:r>
@@ -7996,14 +7960,27 @@
     <w:r>
       <w:t xml:space="preserve"> of </w:t>
     </w:r>
-    <w:fldSimple w:instr=" SECTIONPAGES  \* MERGEFORMAT ">
-      <w:r>
-        <w:rPr>
-          <w:noProof/>
-        </w:rPr>
-        <w:t>19</w:t>
-      </w:r>
-    </w:fldSimple>
+    <w:r>
+      <w:fldChar w:fldCharType="begin"/>
+    </w:r>
+    <w:r>
+      <w:instrText xml:space="preserve"> SECTIONPAGES  \* MERGEFORMAT </w:instrText>
+    </w:r>
+    <w:r>
+      <w:fldChar w:fldCharType="separate"/>
+    </w:r>
+    <w:r>
+      <w:rPr>
+        <w:noProof/>
+      </w:rPr>
+      <w:t>18</w:t>
+    </w:r>
+    <w:r>
+      <w:rPr>
+        <w:noProof/>
+      </w:rPr>
+      <w:fldChar w:fldCharType="end"/>
+    </w:r>
   </w:p>
 </w:ftr>
 </file>

</xml_diff>

<commit_message>
Diss and diagram work
</commit_message>
<xml_diff>
--- a/Paperwork/Virtual Online Shopping.docx
+++ b/Paperwork/Virtual Online Shopping.docx
@@ -333,6 +333,12 @@
         </w:rPr>
         <w:t>1</w:t>
       </w:r>
+      <w:r>
+        <w:rPr>
+          <w:lang w:val="en-DE"/>
+        </w:rPr>
+        <w:t xml:space="preserve">) </w:t>
+      </w:r>
     </w:p>
     <w:p>
       <w:pPr>
@@ -1099,7 +1105,6 @@
         </w:rPr>
         <w:t>The use of r</w:t>
       </w:r>
-      <w:proofErr w:type="spellStart"/>
       <w:r>
         <w:rPr>
           <w:b/>
@@ -1108,7 +1113,6 @@
         </w:rPr>
         <w:t>eal</w:t>
       </w:r>
-      <w:proofErr w:type="spellEnd"/>
       <w:r>
         <w:rPr>
           <w:b/>
@@ -1271,43 +1275,7 @@
           <w:bCs/>
           <w:lang w:val="en-DE"/>
         </w:rPr>
-        <w:t xml:space="preserve">is going to be developed with the HTC </w:t>
-      </w:r>
-      <w:proofErr w:type="spellStart"/>
-      <w:r>
-        <w:rPr>
-          <w:b/>
-          <w:bCs/>
-          <w:lang w:val="en-DE"/>
-        </w:rPr>
-        <w:t>Vive</w:t>
-      </w:r>
-      <w:proofErr w:type="spellEnd"/>
-      <w:r>
-        <w:rPr>
-          <w:b/>
-          <w:bCs/>
-          <w:lang w:val="en-DE"/>
-        </w:rPr>
-        <w:t xml:space="preserve"> – though the application will be available on any headset compatible with </w:t>
-      </w:r>
-      <w:proofErr w:type="spellStart"/>
-      <w:r>
-        <w:rPr>
-          <w:b/>
-          <w:bCs/>
-          <w:lang w:val="en-DE"/>
-        </w:rPr>
-        <w:t>SteamVR</w:t>
-      </w:r>
-      <w:proofErr w:type="spellEnd"/>
-      <w:r>
-        <w:rPr>
-          <w:b/>
-          <w:bCs/>
-          <w:lang w:val="en-DE"/>
-        </w:rPr>
-        <w:t xml:space="preserve">. </w:t>
+        <w:t xml:space="preserve">is going to be developed with the HTC Vive – though the application will be available on any headset compatible with SteamVR. </w:t>
       </w:r>
     </w:p>
     <w:p>
@@ -4342,14 +4310,12 @@
         <w:lastRenderedPageBreak/>
         <w:t xml:space="preserve">As mentioned in the lectures, think about possible security issues for the project topic. Whilst these might not be relevant for all projects, do consider if there are relevant for your project. Where there are relevant security issues, discuss how they will this affect the work that you are doing. Carry forward this discussion into relevant areas for design, </w:t>
       </w:r>
-      <w:proofErr w:type="gramStart"/>
-      <w:r>
-        <w:rPr>
-          <w:lang w:val="en-GB"/>
-        </w:rPr>
-        <w:t>implementation</w:t>
-      </w:r>
-      <w:proofErr w:type="gramEnd"/>
+      <w:r>
+        <w:rPr>
+          <w:lang w:val="en-GB"/>
+        </w:rPr>
+        <w:t>implementation,</w:t>
+      </w:r>
       <w:r>
         <w:rPr>
           <w:lang w:val="en-GB"/>
@@ -4510,7 +4476,39 @@
           <w:bCs/>
           <w:lang w:val="en-DE"/>
         </w:rPr>
-        <w:t xml:space="preserve"> I will use a Kanban </w:t>
+        <w:t xml:space="preserve"> I </w:t>
+      </w:r>
+      <w:r>
+        <w:rPr>
+          <w:b/>
+          <w:bCs/>
+          <w:lang w:val="en-DE"/>
+        </w:rPr>
+        <w:t>u</w:t>
+      </w:r>
+      <w:r>
+        <w:rPr>
+          <w:b/>
+          <w:bCs/>
+          <w:lang w:val="en-DE"/>
+        </w:rPr>
+        <w:t>se</w:t>
+      </w:r>
+      <w:r>
+        <w:rPr>
+          <w:b/>
+          <w:bCs/>
+          <w:lang w:val="en-DE"/>
+        </w:rPr>
+        <w:t>d</w:t>
+      </w:r>
+      <w:r>
+        <w:rPr>
+          <w:b/>
+          <w:bCs/>
+          <w:lang w:val="en-DE"/>
+        </w:rPr>
+        <w:t xml:space="preserve"> a Kanban </w:t>
       </w:r>
       <w:r>
         <w:rPr>
@@ -4567,6 +4565,48 @@
           <w:lang w:val="en-DE"/>
         </w:rPr>
         <w:t xml:space="preserve">Weekly goals are agreed upon and documented in my blog. </w:t>
+      </w:r>
+      <w:r>
+        <w:rPr>
+          <w:b/>
+          <w:bCs/>
+          <w:lang w:val="en-DE"/>
+        </w:rPr>
+        <w:t xml:space="preserve"> </w:t>
+      </w:r>
+    </w:p>
+    <w:p>
+      <w:pPr>
+        <w:rPr>
+          <w:b/>
+          <w:bCs/>
+          <w:lang w:val="en-DE"/>
+        </w:rPr>
+      </w:pPr>
+    </w:p>
+    <w:p>
+      <w:pPr>
+        <w:rPr>
+          <w:b/>
+          <w:bCs/>
+          <w:lang w:val="en-DE"/>
+        </w:rPr>
+      </w:pPr>
+      <w:r>
+        <w:rPr>
+          <w:b/>
+          <w:bCs/>
+          <w:lang w:val="en-DE"/>
+        </w:rPr>
+        <w:t xml:space="preserve">The blog link is: </w:t>
+      </w:r>
+      <w:r>
+        <w:rPr>
+          <w:b/>
+          <w:bCs/>
+          <w:lang w:val="en-DE"/>
+        </w:rPr>
+        <w:t>https://lwilkinson.dev/vosBlog.html</w:t>
       </w:r>
     </w:p>
     <w:p>
@@ -4779,6 +4819,67 @@
     </w:p>
     <w:p>
       <w:pPr>
+        <w:rPr>
+          <w:b/>
+          <w:bCs/>
+          <w:lang w:val="en-GB"/>
+        </w:rPr>
+      </w:pPr>
+    </w:p>
+    <w:p>
+      <w:pPr>
+        <w:rPr>
+          <w:b/>
+          <w:bCs/>
+          <w:lang w:val="en-DE"/>
+        </w:rPr>
+      </w:pPr>
+      <w:r>
+        <w:rPr>
+          <w:b/>
+          <w:bCs/>
+          <w:lang w:val="en-DE"/>
+        </w:rPr>
+        <w:t>Add sketches and images in as figures.</w:t>
+      </w:r>
+    </w:p>
+    <w:p>
+      <w:pPr>
+        <w:rPr>
+          <w:b/>
+          <w:bCs/>
+          <w:lang w:val="en-DE"/>
+        </w:rPr>
+      </w:pPr>
+    </w:p>
+    <w:p>
+      <w:pPr>
+        <w:rPr>
+          <w:b/>
+          <w:bCs/>
+          <w:lang w:val="en-DE"/>
+        </w:rPr>
+      </w:pPr>
+      <w:r>
+        <w:rPr>
+          <w:b/>
+          <w:bCs/>
+          <w:lang w:val="en-DE"/>
+        </w:rPr>
+        <w:t>Add all the separate class diagrams</w:t>
+      </w:r>
+    </w:p>
+    <w:p>
+      <w:pPr>
+        <w:rPr>
+          <w:b/>
+          <w:bCs/>
+          <w:lang w:val="en-DE"/>
+        </w:rPr>
+      </w:pPr>
+    </w:p>
+    <w:p>
+      <w:pPr>
         <w:pStyle w:val="Heading2"/>
         <w:rPr>
           <w:lang w:val="en-GB"/>
@@ -4798,35 +4899,139 @@
     </w:p>
     <w:p>
       <w:pPr>
-        <w:rPr>
-          <w:b/>
-          <w:bCs/>
-          <w:lang w:val="en-DE"/>
-        </w:rPr>
-      </w:pPr>
-      <w:r>
-        <w:rPr>
-          <w:b/>
-          <w:bCs/>
-          <w:lang w:val="en-DE"/>
-        </w:rPr>
-        <w:t xml:space="preserve">The lever system controls the dimensions of the body parts including waist, hip, neck, shoulders and bust. </w:t>
-      </w:r>
-      <w:r>
-        <w:rPr>
-          <w:b/>
-          <w:bCs/>
-          <w:lang w:val="en-DE"/>
-        </w:rPr>
-        <w:t>The script is simple as it uses an algorithm to calculate the levers range and assigns appropriate values from only the minimum and maximum.</w:t>
-      </w:r>
-      <w:r>
-        <w:rPr>
-          <w:b/>
-          <w:bCs/>
-          <w:lang w:val="en-DE"/>
-        </w:rPr>
-        <w:t xml:space="preserve"> This object is referenced in the model to have a similar algorithm which assigns and scales the model.</w:t>
+        <w:pStyle w:val="Heading3"/>
+        <w:rPr>
+          <w:lang w:val="en-DE"/>
+        </w:rPr>
+      </w:pPr>
+      <w:r>
+        <w:rPr>
+          <w:lang w:val="en-DE"/>
+        </w:rPr>
+        <w:t>Model Adjustment Levers</w:t>
+      </w:r>
+    </w:p>
+    <w:p>
+      <w:pPr>
+        <w:rPr>
+          <w:b/>
+          <w:bCs/>
+          <w:lang w:val="en-DE"/>
+        </w:rPr>
+      </w:pPr>
+      <w:r>
+        <w:rPr>
+          <w:b/>
+          <w:bCs/>
+          <w:lang w:val="en-DE"/>
+        </w:rPr>
+        <w:t xml:space="preserve">The </w:t>
+      </w:r>
+      <w:r>
+        <w:rPr>
+          <w:b/>
+          <w:bCs/>
+          <w:lang w:val="en-DE"/>
+        </w:rPr>
+        <w:t>Model Adjustment Levers</w:t>
+      </w:r>
+      <w:r>
+        <w:rPr>
+          <w:b/>
+          <w:bCs/>
+          <w:lang w:val="en-DE"/>
+        </w:rPr>
+        <w:t xml:space="preserve"> control the dimensions of the body parts including waist, hip, neck, shoulders and bust. </w:t>
+      </w:r>
+      <w:r>
+        <w:rPr>
+          <w:b/>
+          <w:bCs/>
+          <w:lang w:val="en-DE"/>
+        </w:rPr>
+        <w:t xml:space="preserve">The script is simple as it uses an algorithm to calculate the levers range and assigns appropriate values from only the minimum and maximum. This object is referenced in the model to have a similar algorithm which assigns and scales the model. </w:t>
+      </w:r>
+    </w:p>
+    <w:p>
+      <w:pPr>
+        <w:rPr>
+          <w:b/>
+          <w:bCs/>
+          <w:lang w:val="en-DE"/>
+        </w:rPr>
+      </w:pPr>
+    </w:p>
+    <w:p>
+      <w:pPr>
+        <w:rPr>
+          <w:b/>
+          <w:bCs/>
+          <w:lang w:val="en-DE"/>
+        </w:rPr>
+      </w:pPr>
+      <w:r>
+        <w:rPr>
+          <w:b/>
+          <w:bCs/>
+          <w:lang w:val="en-DE"/>
+        </w:rPr>
+        <w:t xml:space="preserve">I made the script attached to the </w:t>
+      </w:r>
+      <w:r>
+        <w:rPr>
+          <w:b/>
+          <w:bCs/>
+          <w:lang w:val="en-DE"/>
+        </w:rPr>
+        <w:t xml:space="preserve">model sliders </w:t>
+      </w:r>
+      <w:r>
+        <w:rPr>
+          <w:b/>
+          <w:bCs/>
+          <w:lang w:val="en-DE"/>
+        </w:rPr>
+        <w:t>as re-usable as possible, by reducing the amount public dependencies and iterating through a hardcoded list</w:t>
+      </w:r>
+      <w:r>
+        <w:rPr>
+          <w:b/>
+          <w:bCs/>
+          <w:lang w:val="en-DE"/>
+        </w:rPr>
+        <w:t xml:space="preserve"> of strings</w:t>
+      </w:r>
+      <w:r>
+        <w:rPr>
+          <w:b/>
+          <w:bCs/>
+          <w:lang w:val="en-DE"/>
+        </w:rPr>
+        <w:t xml:space="preserve"> instead</w:t>
+      </w:r>
+      <w:r>
+        <w:rPr>
+          <w:b/>
+          <w:bCs/>
+          <w:lang w:val="en-DE"/>
+        </w:rPr>
+        <w:t xml:space="preserve"> to find the game objects</w:t>
+      </w:r>
+      <w:r>
+        <w:rPr>
+          <w:b/>
+          <w:bCs/>
+          <w:lang w:val="en-DE"/>
+        </w:rPr>
+        <w:t>.</w:t>
+      </w:r>
+      <w:r>
+        <w:rPr>
+          <w:b/>
+          <w:bCs/>
+          <w:lang w:val="en-DE"/>
+        </w:rPr>
+        <w:t xml:space="preserve"> That both reduces de-referencing issues when it comes to game objects during development and makes the code clearer to any future developers.</w:t>
       </w:r>
       <w:r>
         <w:rPr>
@@ -4839,209 +5044,40 @@
     </w:p>
     <w:p>
       <w:pPr>
-        <w:rPr>
-          <w:b/>
-          <w:bCs/>
-          <w:lang w:val="en-DE"/>
-        </w:rPr>
-      </w:pPr>
-    </w:p>
-    <w:p>
-      <w:pPr>
-        <w:rPr>
-          <w:b/>
-          <w:bCs/>
-          <w:lang w:val="en-DE"/>
-        </w:rPr>
-      </w:pPr>
-      <w:r>
-        <w:rPr>
-          <w:b/>
-          <w:bCs/>
-          <w:lang w:val="en-DE"/>
-        </w:rPr>
-        <w:t xml:space="preserve">I made the script attached to the </w:t>
-      </w:r>
-      <w:r>
-        <w:rPr>
-          <w:b/>
-          <w:bCs/>
-          <w:lang w:val="en-DE"/>
-        </w:rPr>
-        <w:t>model</w:t>
-      </w:r>
-      <w:r>
-        <w:rPr>
-          <w:b/>
-          <w:bCs/>
-          <w:lang w:val="en-DE"/>
-        </w:rPr>
-        <w:t xml:space="preserve"> sliders</w:t>
-      </w:r>
-      <w:r>
-        <w:rPr>
-          <w:b/>
-          <w:bCs/>
-          <w:lang w:val="en-DE"/>
-        </w:rPr>
-        <w:t xml:space="preserve"> </w:t>
-      </w:r>
-      <w:r>
-        <w:rPr>
-          <w:b/>
-          <w:bCs/>
-          <w:lang w:val="en-DE"/>
-        </w:rPr>
-        <w:t>as re-usable as possible, by reducing the amount public dependencies and iterating through a hardcoded list</w:t>
-      </w:r>
-      <w:r>
-        <w:rPr>
-          <w:b/>
-          <w:bCs/>
-          <w:lang w:val="en-DE"/>
-        </w:rPr>
-        <w:t xml:space="preserve"> of strings</w:t>
-      </w:r>
-      <w:r>
-        <w:rPr>
-          <w:b/>
-          <w:bCs/>
-          <w:lang w:val="en-DE"/>
-        </w:rPr>
-        <w:t xml:space="preserve"> instead</w:t>
-      </w:r>
-      <w:r>
-        <w:rPr>
-          <w:b/>
-          <w:bCs/>
-          <w:lang w:val="en-DE"/>
-        </w:rPr>
-        <w:t xml:space="preserve"> to find the game objects</w:t>
-      </w:r>
-      <w:r>
-        <w:rPr>
-          <w:b/>
-          <w:bCs/>
-          <w:lang w:val="en-DE"/>
-        </w:rPr>
-        <w:t>.</w:t>
-      </w:r>
-      <w:r>
-        <w:rPr>
-          <w:b/>
-          <w:bCs/>
-          <w:lang w:val="en-DE"/>
-        </w:rPr>
-        <w:t xml:space="preserve"> That both reduces de-referencing issues when it comes to game </w:t>
-      </w:r>
-      <w:r>
-        <w:rPr>
-          <w:b/>
-          <w:bCs/>
-          <w:lang w:val="en-DE"/>
-        </w:rPr>
-        <w:t>objects during</w:t>
-      </w:r>
-      <w:r>
-        <w:rPr>
-          <w:b/>
-          <w:bCs/>
-          <w:lang w:val="en-DE"/>
-        </w:rPr>
-        <w:t xml:space="preserve"> development and makes the code clearer to any future developers.</w:t>
-      </w:r>
-      <w:r>
-        <w:rPr>
-          <w:b/>
-          <w:bCs/>
-          <w:lang w:val="en-DE"/>
-        </w:rPr>
-        <w:t xml:space="preserve"> </w:t>
-      </w:r>
-    </w:p>
-    <w:p>
-      <w:pPr>
-        <w:rPr>
-          <w:b/>
-          <w:bCs/>
-          <w:lang w:val="en-DE"/>
-        </w:rPr>
-      </w:pPr>
-      <w:r>
-        <w:rPr>
-          <w:b/>
-          <w:bCs/>
-          <w:lang w:val="en-DE"/>
-        </w:rPr>
-        <w:br/>
-        <w:t xml:space="preserve">The model works in a complex way. I created a script which allows the user to change the individual body parts. The individual body parts are </w:t>
-      </w:r>
-      <w:r>
-        <w:rPr>
-          <w:b/>
-          <w:bCs/>
-          <w:lang w:val="en-DE"/>
-        </w:rPr>
-        <w:t xml:space="preserve">scaled according to the relative position of the lever. However, through research and finding implementation issues – I </w:t>
-      </w:r>
-      <w:r>
-        <w:rPr>
-          <w:b/>
-          <w:bCs/>
-          <w:lang w:val="en-DE"/>
-        </w:rPr>
-        <w:t xml:space="preserve">adapted the transform </w:t>
-      </w:r>
-      <w:r>
-        <w:rPr>
-          <w:b/>
-          <w:bCs/>
-          <w:lang w:val="en-DE"/>
-        </w:rPr>
-        <w:t xml:space="preserve">of the shoulders </w:t>
-      </w:r>
-      <w:r>
-        <w:rPr>
-          <w:b/>
-          <w:bCs/>
-          <w:lang w:val="en-DE"/>
-        </w:rPr>
-        <w:t>by changing the x value instead.</w:t>
-      </w:r>
-      <w:r>
-        <w:rPr>
-          <w:b/>
-          <w:bCs/>
-          <w:lang w:val="en-DE"/>
-        </w:rPr>
-        <w:t xml:space="preserve"> </w:t>
-      </w:r>
-      <w:r>
-        <w:rPr>
-          <w:b/>
-          <w:bCs/>
-          <w:lang w:val="en-DE"/>
-        </w:rPr>
-        <w:t xml:space="preserve">The outcome of scaling them up </w:t>
-      </w:r>
-      <w:r>
-        <w:rPr>
-          <w:b/>
-          <w:bCs/>
-          <w:lang w:val="en-DE"/>
-        </w:rPr>
-        <w:t xml:space="preserve">is deforming the model in </w:t>
-      </w:r>
-      <w:proofErr w:type="gramStart"/>
-      <w:r>
-        <w:rPr>
-          <w:b/>
-          <w:bCs/>
-          <w:lang w:val="en-DE"/>
-        </w:rPr>
-        <w:t>a</w:t>
-      </w:r>
-      <w:proofErr w:type="gramEnd"/>
+        <w:pStyle w:val="Heading3"/>
+        <w:rPr>
+          <w:lang w:val="en-DE"/>
+        </w:rPr>
+      </w:pPr>
+      <w:r>
+        <w:rPr>
+          <w:lang w:val="en-DE"/>
+        </w:rPr>
+        <w:t>Model</w:t>
+      </w:r>
+    </w:p>
+    <w:p>
+      <w:pPr>
+        <w:rPr>
+          <w:lang w:val="en-DE"/>
+        </w:rPr>
+      </w:pPr>
+      <w:r>
+        <w:rPr>
+          <w:b/>
+          <w:bCs/>
+          <w:lang w:val="en-DE"/>
+        </w:rPr>
+        <w:t xml:space="preserve">I created a script which allows the user to change the individual body parts. The individual body parts are scaled according to the relative position of the lever. However, through research and finding implementation issues – I adapted the transform of the shoulders by changing the x value instead. The outcome of scaling them up is deforming the model in </w:t>
+      </w:r>
+      <w:r>
+        <w:rPr>
+          <w:b/>
+          <w:bCs/>
+          <w:lang w:val="en-DE"/>
+        </w:rPr>
+        <w:t>an</w:t>
+      </w:r>
       <w:r>
         <w:rPr>
           <w:b/>
@@ -5049,6 +5085,41 @@
           <w:lang w:val="en-DE"/>
         </w:rPr>
         <w:t xml:space="preserve"> inhumane way.</w:t>
+      </w:r>
+    </w:p>
+    <w:p>
+      <w:pPr>
+        <w:rPr>
+          <w:lang w:val="en-DE"/>
+        </w:rPr>
+      </w:pPr>
+    </w:p>
+    <w:p>
+      <w:pPr>
+        <w:pStyle w:val="Heading3"/>
+        <w:rPr>
+          <w:lang w:val="en-DE"/>
+        </w:rPr>
+      </w:pPr>
+      <w:r>
+        <w:rPr>
+          <w:lang w:val="en-DE"/>
+        </w:rPr>
+        <w:t>Information Filtering</w:t>
+      </w:r>
+    </w:p>
+    <w:p>
+      <w:pPr>
+        <w:pStyle w:val="Heading3"/>
+        <w:rPr>
+          <w:lang w:val="en-DE"/>
+        </w:rPr>
+      </w:pPr>
+      <w:r>
+        <w:rPr>
+          <w:lang w:val="en-DE"/>
+        </w:rPr>
+        <w:t>Clothing</w:t>
       </w:r>
     </w:p>
     <w:p>
@@ -5077,54 +5148,21 @@
     </w:p>
     <w:p>
       <w:pPr>
-        <w:rPr>
-          <w:lang w:val="en-GB"/>
-        </w:rPr>
-      </w:pPr>
-    </w:p>
-    <w:p>
-      <w:pPr>
-        <w:pStyle w:val="Heading3"/>
-        <w:rPr>
-          <w:lang w:val="en-GB"/>
-        </w:rPr>
-      </w:pPr>
-      <w:bookmarkStart w:id="18" w:name="_Toc222978599"/>
-      <w:bookmarkStart w:id="19" w:name="_Toc34045698"/>
-      <w:r>
-        <w:rPr>
-          <w:lang w:val="en-GB"/>
-        </w:rPr>
-        <w:t>Even More Detail</w:t>
+        <w:pStyle w:val="Heading2"/>
+        <w:rPr>
+          <w:lang w:val="en-GB"/>
+        </w:rPr>
+      </w:pPr>
+      <w:bookmarkStart w:id="18" w:name="_Toc222978600"/>
+      <w:bookmarkStart w:id="19" w:name="_Toc34045699"/>
+      <w:r>
+        <w:rPr>
+          <w:lang w:val="en-GB"/>
+        </w:rPr>
+        <w:t>User Interface Design</w:t>
       </w:r>
       <w:bookmarkEnd w:id="18"/>
       <w:bookmarkEnd w:id="19"/>
-    </w:p>
-    <w:p>
-      <w:pPr>
-        <w:rPr>
-          <w:lang w:val="en-GB"/>
-        </w:rPr>
-      </w:pPr>
-    </w:p>
-    <w:p>
-      <w:pPr>
-        <w:pStyle w:val="Heading2"/>
-        <w:rPr>
-          <w:lang w:val="en-GB"/>
-        </w:rPr>
-      </w:pPr>
-      <w:bookmarkStart w:id="20" w:name="_Toc222978600"/>
-      <w:bookmarkStart w:id="21" w:name="_Toc34045699"/>
-      <w:r>
-        <w:rPr>
-          <w:lang w:val="en-GB"/>
-        </w:rPr>
-        <w:lastRenderedPageBreak/>
-        <w:t>User Interface Design</w:t>
-      </w:r>
-      <w:bookmarkEnd w:id="20"/>
-      <w:bookmarkEnd w:id="21"/>
       <w:r>
         <w:rPr>
           <w:lang w:val="en-GB"/>
@@ -5144,23 +5182,7 @@
           <w:bCs/>
           <w:lang w:val="en-DE"/>
         </w:rPr>
-        <w:t>My aim is to utilise as many VR design aspects as possible, making sure all controls and UI are intuitive</w:t>
-      </w:r>
-      <w:r>
-        <w:rPr>
-          <w:b/>
-          <w:bCs/>
-          <w:lang w:val="en-DE"/>
-        </w:rPr>
-        <w:t xml:space="preserve"> and clear to use</w:t>
-      </w:r>
-      <w:r>
-        <w:rPr>
-          <w:b/>
-          <w:bCs/>
-          <w:lang w:val="en-DE"/>
-        </w:rPr>
-        <w:t>.</w:t>
+        <w:t>My aim is to utilise as many VR design aspects as possible, making sure all controls and UI are intuitive and clear to use.</w:t>
       </w:r>
       <w:r>
         <w:rPr>
@@ -5234,23 +5256,15 @@
           <w:bCs/>
           <w:lang w:val="en-DE"/>
         </w:rPr>
-        <w:t xml:space="preserve">Grabbing </w:t>
-      </w:r>
-      <w:r>
-        <w:rPr>
-          <w:b/>
-          <w:bCs/>
-          <w:lang w:val="en-DE"/>
-        </w:rPr>
-        <w:t>game o</w:t>
-      </w:r>
-      <w:r>
-        <w:rPr>
-          <w:b/>
-          <w:bCs/>
-          <w:lang w:val="en-DE"/>
-        </w:rPr>
-        <w:t xml:space="preserve">bjects to spin </w:t>
+        <w:t>Physical push</w:t>
+      </w:r>
+      <w:r>
+        <w:rPr>
+          <w:b/>
+          <w:bCs/>
+          <w:lang w:val="en-DE"/>
+        </w:rPr>
+        <w:t xml:space="preserve"> buttons</w:t>
       </w:r>
     </w:p>
     <w:p>
@@ -5272,201 +5286,261 @@
           <w:bCs/>
           <w:lang w:val="en-DE"/>
         </w:rPr>
-        <w:t>Push buttons</w:t>
+        <w:t>Scroll Bars</w:t>
       </w:r>
     </w:p>
     <w:p>
       <w:pPr>
         <w:pStyle w:val="ListParagraph"/>
-        <w:rPr>
-          <w:b/>
-          <w:bCs/>
-          <w:lang w:val="en-DE"/>
-        </w:rPr>
-      </w:pPr>
-    </w:p>
-    <w:p>
-      <w:pPr>
-        <w:rPr>
-          <w:b/>
-          <w:bCs/>
-          <w:lang w:val="en-DE"/>
-        </w:rPr>
-      </w:pPr>
-      <w:r>
-        <w:rPr>
-          <w:b/>
-          <w:bCs/>
-          <w:lang w:val="en-DE"/>
-        </w:rPr>
-        <w:t xml:space="preserve">The User Interface on the slider panel has multiple images attached via planes – which show the body part that would be affected. </w:t>
-      </w:r>
-    </w:p>
-    <w:p>
-      <w:pPr>
-        <w:rPr>
-          <w:b/>
-          <w:bCs/>
-          <w:lang w:val="en-DE"/>
-        </w:rPr>
-      </w:pPr>
-    </w:p>
-    <w:p>
-      <w:pPr>
-        <w:rPr>
-          <w:b/>
-          <w:bCs/>
-          <w:lang w:val="en-DE"/>
-        </w:rPr>
-      </w:pPr>
-      <w:r>
-        <w:rPr>
-          <w:b/>
-          <w:bCs/>
-          <w:lang w:val="en-DE"/>
-        </w:rPr>
-        <w:t xml:space="preserve">I decided against also adding highlights on the physical 3D model for multiple reasons. The player should have </w:t>
-      </w:r>
-      <w:r>
-        <w:rPr>
-          <w:b/>
-          <w:bCs/>
-          <w:lang w:val="en-DE"/>
-        </w:rPr>
-        <w:t xml:space="preserve">a </w:t>
-      </w:r>
-      <w:r>
-        <w:rPr>
-          <w:b/>
-          <w:bCs/>
-          <w:lang w:val="en-DE"/>
-        </w:rPr>
-        <w:t>minimum</w:t>
-      </w:r>
-      <w:r>
-        <w:rPr>
-          <w:b/>
-          <w:bCs/>
-          <w:lang w:val="en-DE"/>
-        </w:rPr>
-        <w:t xml:space="preserve"> number of</w:t>
-      </w:r>
-      <w:r>
-        <w:rPr>
-          <w:b/>
-          <w:bCs/>
-          <w:lang w:val="en-DE"/>
-        </w:rPr>
-        <w:t xml:space="preserve"> concentration points</w:t>
-      </w:r>
-      <w:r>
-        <w:rPr>
-          <w:b/>
-          <w:bCs/>
-          <w:lang w:val="en-DE"/>
-        </w:rPr>
-        <w:t>,</w:t>
-      </w:r>
-      <w:r>
-        <w:rPr>
-          <w:b/>
-          <w:bCs/>
-          <w:lang w:val="en-DE"/>
-        </w:rPr>
-        <w:t xml:space="preserve"> </w:t>
-      </w:r>
-      <w:r>
-        <w:rPr>
-          <w:b/>
-          <w:bCs/>
-          <w:lang w:val="en-DE"/>
-        </w:rPr>
-        <w:t xml:space="preserve">because that increases the </w:t>
-      </w:r>
-      <w:r>
-        <w:rPr>
-          <w:b/>
-          <w:bCs/>
-          <w:lang w:val="en-DE"/>
-        </w:rPr>
-        <w:t xml:space="preserve">complexity of the singular task </w:t>
-      </w:r>
-      <w:r>
-        <w:rPr>
-          <w:b/>
-          <w:bCs/>
-          <w:lang w:val="en-DE"/>
-        </w:rPr>
-        <w:t>–</w:t>
-      </w:r>
-      <w:r>
-        <w:rPr>
-          <w:b/>
-          <w:bCs/>
-          <w:lang w:val="en-DE"/>
-        </w:rPr>
-        <w:t xml:space="preserve"> </w:t>
-      </w:r>
-      <w:r>
-        <w:rPr>
-          <w:b/>
-          <w:bCs/>
-          <w:lang w:val="en-DE"/>
-        </w:rPr>
-        <w:t xml:space="preserve">making it harder for first time users. </w:t>
-      </w:r>
-    </w:p>
-    <w:p>
-      <w:pPr>
-        <w:rPr>
-          <w:b/>
-          <w:bCs/>
-          <w:lang w:val="en-DE"/>
-        </w:rPr>
-      </w:pPr>
-    </w:p>
-    <w:p>
-      <w:pPr>
-        <w:rPr>
-          <w:b/>
-          <w:bCs/>
-          <w:lang w:val="en-DE"/>
-        </w:rPr>
-      </w:pPr>
-      <w:r>
-        <w:rPr>
-          <w:b/>
-          <w:bCs/>
-          <w:lang w:val="en-DE"/>
-        </w:rPr>
-        <w:t xml:space="preserve">It would have also conflicted with the clothing UI – which shows errors when the items of clothing don’t fit. </w:t>
-      </w:r>
-      <w:r>
-        <w:rPr>
-          <w:b/>
-          <w:bCs/>
-          <w:lang w:val="en-DE"/>
-        </w:rPr>
-        <w:t xml:space="preserve">The UI for the clothing has a small tag attached as both a way of expanding on details and </w:t>
-      </w:r>
-      <w:proofErr w:type="spellStart"/>
-      <w:r>
-        <w:rPr>
-          <w:b/>
-          <w:bCs/>
-          <w:lang w:val="en-DE"/>
-        </w:rPr>
-        <w:t>aestically</w:t>
-      </w:r>
-      <w:proofErr w:type="spellEnd"/>
-      <w:r>
-        <w:rPr>
-          <w:b/>
-          <w:bCs/>
-          <w:lang w:val="en-DE"/>
-        </w:rPr>
-        <w:t xml:space="preserve">. These are physically distanced from the model as to not cause any interaction conflicts. </w:t>
-      </w:r>
+        <w:numPr>
+          <w:ilvl w:val="0"/>
+          <w:numId w:val="29"/>
+        </w:numPr>
+        <w:rPr>
+          <w:b/>
+          <w:bCs/>
+          <w:lang w:val="en-DE"/>
+        </w:rPr>
+      </w:pPr>
+      <w:r>
+        <w:rPr>
+          <w:b/>
+          <w:bCs/>
+          <w:lang w:val="en-DE"/>
+        </w:rPr>
+        <w:t>Click buttons</w:t>
+      </w:r>
+    </w:p>
+    <w:p>
+      <w:pPr>
+        <w:pStyle w:val="ListParagraph"/>
+        <w:numPr>
+          <w:ilvl w:val="0"/>
+          <w:numId w:val="29"/>
+        </w:numPr>
+        <w:rPr>
+          <w:b/>
+          <w:bCs/>
+          <w:lang w:val="en-DE"/>
+        </w:rPr>
+      </w:pPr>
+      <w:r>
+        <w:rPr>
+          <w:b/>
+          <w:bCs/>
+          <w:lang w:val="en-DE"/>
+        </w:rPr>
+        <w:t>Teleportation</w:t>
+      </w:r>
+    </w:p>
+    <w:p>
+      <w:pPr>
+        <w:rPr>
+          <w:b/>
+          <w:bCs/>
+          <w:lang w:val="en-DE"/>
+        </w:rPr>
+      </w:pPr>
+    </w:p>
+    <w:p>
+      <w:pPr>
+        <w:rPr>
+          <w:b/>
+          <w:bCs/>
+          <w:lang w:val="en-DE"/>
+        </w:rPr>
+      </w:pPr>
+      <w:r>
+        <w:rPr>
+          <w:b/>
+          <w:bCs/>
+          <w:lang w:val="en-DE"/>
+        </w:rPr>
+        <w:t xml:space="preserve">I decided against adding highlights on the physical 3D model for multiple reasons. The player should have a minimum number of concentration points, because that increases the complexity of the singular task – making it harder for first time users. </w:t>
+      </w:r>
+    </w:p>
+    <w:p>
+      <w:pPr>
+        <w:rPr>
+          <w:lang w:val="en-DE"/>
+        </w:rPr>
+      </w:pPr>
+    </w:p>
+    <w:p>
+      <w:pPr>
+        <w:pStyle w:val="Heading3"/>
+        <w:rPr>
+          <w:lang w:val="en-DE"/>
+        </w:rPr>
+      </w:pPr>
+      <w:r>
+        <w:rPr>
+          <w:lang w:val="en-DE"/>
+        </w:rPr>
+        <w:t>Teleportation</w:t>
+      </w:r>
+    </w:p>
+    <w:p>
+      <w:pPr>
+        <w:pStyle w:val="Heading3"/>
+        <w:rPr>
+          <w:lang w:val="en-DE"/>
+        </w:rPr>
+      </w:pPr>
+      <w:r>
+        <w:rPr>
+          <w:lang w:val="en-DE"/>
+        </w:rPr>
+        <w:t>Clothes</w:t>
+      </w:r>
+    </w:p>
+    <w:p>
+      <w:pPr>
+        <w:rPr>
+          <w:b/>
+          <w:bCs/>
+          <w:lang w:val="en-DE"/>
+        </w:rPr>
+      </w:pPr>
+      <w:r>
+        <w:rPr>
+          <w:b/>
+          <w:bCs/>
+          <w:lang w:val="en-DE"/>
+        </w:rPr>
+        <w:t>C</w:t>
+      </w:r>
+      <w:r>
+        <w:rPr>
+          <w:b/>
+          <w:bCs/>
+          <w:lang w:val="en-DE"/>
+        </w:rPr>
+        <w:t xml:space="preserve">lothing </w:t>
+      </w:r>
+      <w:r>
+        <w:rPr>
+          <w:b/>
+          <w:bCs/>
+          <w:lang w:val="en-DE"/>
+        </w:rPr>
+        <w:t>user interface</w:t>
+      </w:r>
+      <w:r>
+        <w:rPr>
+          <w:b/>
+          <w:bCs/>
+          <w:lang w:val="en-DE"/>
+        </w:rPr>
+        <w:t xml:space="preserve"> – which shows errors when the items of clothing don’t fit. </w:t>
+      </w:r>
+      <w:r>
+        <w:rPr>
+          <w:b/>
+          <w:bCs/>
+          <w:lang w:val="en-DE"/>
+        </w:rPr>
+        <w:t xml:space="preserve">The UI for the clothing has a small tag attached as both a way of expanding on details and aestically. These are physically distanced from the model as to not cause any interaction conflicts. </w:t>
+      </w:r>
+    </w:p>
+    <w:p>
+      <w:pPr>
+        <w:rPr>
+          <w:lang w:val="en-DE"/>
+        </w:rPr>
+      </w:pPr>
+    </w:p>
+    <w:p>
+      <w:pPr>
+        <w:pStyle w:val="Heading3"/>
+        <w:rPr>
+          <w:lang w:val="en-DE"/>
+        </w:rPr>
+      </w:pPr>
+      <w:r>
+        <w:rPr>
+          <w:lang w:val="en-DE"/>
+        </w:rPr>
+        <w:t>Model Adjustment Levers</w:t>
+      </w:r>
+    </w:p>
+    <w:p>
+      <w:pPr>
+        <w:rPr>
+          <w:b/>
+          <w:bCs/>
+          <w:lang w:val="en-DE"/>
+        </w:rPr>
+      </w:pPr>
+      <w:r>
+        <w:rPr>
+          <w:b/>
+          <w:bCs/>
+          <w:lang w:val="en-DE"/>
+        </w:rPr>
+        <w:t xml:space="preserve">The User Interface on the </w:t>
+      </w:r>
+      <w:r>
+        <w:rPr>
+          <w:b/>
+          <w:bCs/>
+          <w:lang w:val="en-DE"/>
+        </w:rPr>
+        <w:t xml:space="preserve">model </w:t>
+      </w:r>
+      <w:r>
+        <w:rPr>
+          <w:b/>
+          <w:bCs/>
+          <w:lang w:val="en-DE"/>
+        </w:rPr>
+        <w:t xml:space="preserve">slider panel has multiple images attached via planes – which show the body part that would be affected. </w:t>
+      </w:r>
+    </w:p>
+    <w:p>
+      <w:pPr>
+        <w:rPr>
+          <w:lang w:val="en-DE"/>
+        </w:rPr>
+      </w:pPr>
+    </w:p>
+    <w:p>
+      <w:pPr>
+        <w:pStyle w:val="Heading3"/>
+        <w:rPr>
+          <w:lang w:val="en-DE"/>
+        </w:rPr>
+      </w:pPr>
+      <w:r>
+        <w:rPr>
+          <w:lang w:val="en-DE"/>
+        </w:rPr>
+        <w:t>Information Filtering</w:t>
+      </w:r>
+    </w:p>
+    <w:p>
+      <w:pPr>
+        <w:rPr>
+          <w:b/>
+          <w:bCs/>
+          <w:lang w:val="en-DE"/>
+        </w:rPr>
+      </w:pPr>
+      <w:r>
+        <w:rPr>
+          <w:b/>
+          <w:bCs/>
+          <w:lang w:val="en-DE"/>
+        </w:rPr>
+        <w:t xml:space="preserve">To filter information, I have created a scrolling panel on the wall next to the clothing items. This can open another scrolling panel which shows a more detailed list of options. </w:t>
+      </w:r>
+    </w:p>
+    <w:p>
+      <w:pPr>
+        <w:rPr>
+          <w:lang w:val="en-DE"/>
+        </w:rPr>
+      </w:pPr>
     </w:p>
     <w:p>
       <w:pPr>
@@ -5475,16 +5549,16 @@
           <w:lang w:val="en-GB"/>
         </w:rPr>
       </w:pPr>
-      <w:bookmarkStart w:id="22" w:name="_Toc222978601"/>
-      <w:bookmarkStart w:id="23" w:name="_Toc34045700"/>
+      <w:bookmarkStart w:id="20" w:name="_Toc222978601"/>
+      <w:bookmarkStart w:id="21" w:name="_Toc34045700"/>
       <w:r>
         <w:rPr>
           <w:lang w:val="en-GB"/>
         </w:rPr>
         <w:t>Other Relevant Sections</w:t>
       </w:r>
-      <w:bookmarkEnd w:id="22"/>
-      <w:bookmarkEnd w:id="23"/>
+      <w:bookmarkEnd w:id="20"/>
+      <w:bookmarkEnd w:id="21"/>
     </w:p>
     <w:p>
       <w:pPr>
@@ -5506,6 +5580,7 @@
         <w:rPr>
           <w:lang w:val="en-GB"/>
         </w:rPr>
+        <w:lastRenderedPageBreak/>
         <w:br w:type="page"/>
       </w:r>
     </w:p>
@@ -5516,8 +5591,8 @@
           <w:lang w:val="en-GB"/>
         </w:rPr>
       </w:pPr>
-      <w:bookmarkStart w:id="24" w:name="_Toc222978602"/>
-      <w:bookmarkStart w:id="25" w:name="_Toc34045701"/>
+      <w:bookmarkStart w:id="22" w:name="_Toc222978602"/>
+      <w:bookmarkStart w:id="23" w:name="_Toc34045701"/>
       <w:r>
         <w:rPr>
           <w:lang w:val="en-GB"/>
@@ -5526,64 +5601,371 @@
         <w:t>Implementation</w:t>
       </w:r>
       <w:bookmarkEnd w:id="15"/>
+      <w:bookmarkEnd w:id="22"/>
+      <w:bookmarkEnd w:id="23"/>
+    </w:p>
+    <w:p>
+      <w:pPr>
+        <w:rPr>
+          <w:lang w:val="en-GB"/>
+        </w:rPr>
+      </w:pPr>
+      <w:bookmarkStart w:id="24" w:name="_Toc192777712"/>
+      <w:r>
+        <w:rPr>
+          <w:lang w:val="en-GB"/>
+        </w:rPr>
+        <w:t>The implementation should discuss any issues you encountered as you tried to implement your design. During the work, you might have found that elements of your design were unnecessary or overly complex; perhaps third-party libraries were available that simplified some of the functions that you intended to implement. If things were easier in some areas, then how did you adapt your project to take account of your findings?</w:t>
+      </w:r>
+    </w:p>
+    <w:p>
+      <w:pPr>
+        <w:rPr>
+          <w:lang w:val="en-GB"/>
+        </w:rPr>
+      </w:pPr>
+    </w:p>
+    <w:p>
+      <w:pPr>
+        <w:rPr>
+          <w:lang w:val="en-GB"/>
+        </w:rPr>
+      </w:pPr>
+      <w:r>
+        <w:rPr>
+          <w:lang w:val="en-GB"/>
+        </w:rPr>
+        <w:t>It is more likely that things were more complex than you first thought. In particular, were there any problems or difficulties that you found during implementation that you had to address? Did such problems simply delay you or were they more significant?</w:t>
+      </w:r>
+    </w:p>
+    <w:p>
+      <w:pPr>
+        <w:rPr>
+          <w:lang w:val="en-GB"/>
+        </w:rPr>
+      </w:pPr>
+    </w:p>
+    <w:p>
+      <w:pPr>
+        <w:rPr>
+          <w:lang w:val="en-GB"/>
+        </w:rPr>
+      </w:pPr>
+      <w:r>
+        <w:rPr>
+          <w:lang w:val="en-GB"/>
+        </w:rPr>
+        <w:t>You can conclude this section by reviewing the end of the implementation stage against the planned requirements.</w:t>
+      </w:r>
+      <w:r>
+        <w:rPr>
+          <w:lang w:val="en-GB"/>
+        </w:rPr>
+        <w:t xml:space="preserve"> </w:t>
+      </w:r>
+    </w:p>
+    <w:p>
+      <w:pPr>
+        <w:rPr>
+          <w:lang w:val="en-GB"/>
+        </w:rPr>
+      </w:pPr>
+    </w:p>
+    <w:p>
+      <w:pPr>
+        <w:rPr>
+          <w:b/>
+          <w:bCs/>
+          <w:lang w:val="en-GB"/>
+        </w:rPr>
+      </w:pPr>
+    </w:p>
+    <w:p>
+      <w:pPr>
+        <w:rPr>
+          <w:b/>
+          <w:bCs/>
+          <w:lang w:val="en-DE"/>
+        </w:rPr>
+      </w:pPr>
+      <w:r>
+        <w:rPr>
+          <w:b/>
+          <w:bCs/>
+          <w:lang w:val="en-DE"/>
+        </w:rPr>
+        <w:t xml:space="preserve">Issues with implementation: </w:t>
+      </w:r>
+    </w:p>
+    <w:p>
+      <w:pPr>
+        <w:rPr>
+          <w:b/>
+          <w:bCs/>
+          <w:lang w:val="en-DE"/>
+        </w:rPr>
+      </w:pPr>
+      <w:r>
+        <w:rPr>
+          <w:b/>
+          <w:bCs/>
+          <w:lang w:val="en-DE"/>
+        </w:rPr>
+        <w:t xml:space="preserve">SteamVR updating and </w:t>
+      </w:r>
+      <w:r>
+        <w:rPr>
+          <w:b/>
+          <w:bCs/>
+          <w:lang w:val="en-DE"/>
+        </w:rPr>
+        <w:t>hardware disconnecting</w:t>
+      </w:r>
+    </w:p>
+    <w:p>
+      <w:pPr>
+        <w:rPr>
+          <w:b/>
+          <w:bCs/>
+          <w:lang w:val="en-DE"/>
+        </w:rPr>
+      </w:pPr>
+      <w:r>
+        <w:rPr>
+          <w:b/>
+          <w:bCs/>
+          <w:lang w:val="en-DE"/>
+        </w:rPr>
+        <w:t xml:space="preserve">Using new package (EZ soft bones) with little documentation </w:t>
+      </w:r>
+    </w:p>
+    <w:p>
+      <w:pPr>
+        <w:rPr>
+          <w:b/>
+          <w:bCs/>
+          <w:lang w:val="en-DE"/>
+        </w:rPr>
+      </w:pPr>
+      <w:r>
+        <w:rPr>
+          <w:b/>
+          <w:bCs/>
+          <w:lang w:val="en-DE"/>
+        </w:rPr>
+        <w:t>Clothes physics and rigid bodies</w:t>
+      </w:r>
+    </w:p>
+    <w:p>
+      <w:pPr>
+        <w:rPr>
+          <w:b/>
+          <w:bCs/>
+          <w:lang w:val="en-DE"/>
+        </w:rPr>
+      </w:pPr>
+      <w:r>
+        <w:rPr>
+          <w:b/>
+          <w:bCs/>
+          <w:lang w:val="en-DE"/>
+        </w:rPr>
+        <w:t>Transformations of armature</w:t>
+      </w:r>
+      <w:r>
+        <w:rPr>
+          <w:b/>
+          <w:bCs/>
+          <w:lang w:val="en-GB"/>
+        </w:rPr>
+        <w:br w:type="page"/>
+      </w:r>
+    </w:p>
+    <w:p>
+      <w:pPr>
+        <w:rPr>
+          <w:lang w:val="en-GB"/>
+        </w:rPr>
+      </w:pPr>
+    </w:p>
+    <w:p>
+      <w:pPr>
+        <w:pStyle w:val="Heading1"/>
+        <w:rPr>
+          <w:lang w:val="en-GB"/>
+        </w:rPr>
+      </w:pPr>
+      <w:bookmarkStart w:id="25" w:name="_Toc222978603"/>
+      <w:bookmarkStart w:id="26" w:name="_Toc34045702"/>
+      <w:r>
+        <w:rPr>
+          <w:lang w:val="en-GB"/>
+        </w:rPr>
+        <w:t>Testing</w:t>
+      </w:r>
       <w:bookmarkEnd w:id="24"/>
       <w:bookmarkEnd w:id="25"/>
-    </w:p>
-    <w:p>
-      <w:pPr>
-        <w:rPr>
-          <w:lang w:val="en-GB"/>
-        </w:rPr>
-      </w:pPr>
-      <w:bookmarkStart w:id="26" w:name="_Toc192777712"/>
-      <w:r>
-        <w:rPr>
-          <w:lang w:val="en-GB"/>
-        </w:rPr>
-        <w:t>The implementation should discuss any issues you encountered as you tried to implement your design. During the work, you might have found that elements of your design were unnecessary or overly complex; perhaps third-party libraries were available that simplified some of the functions that you intended to implement. If things were easier in some areas, then how did you adapt your project to take account of your findings?</w:t>
-      </w:r>
-    </w:p>
-    <w:p>
-      <w:pPr>
-        <w:rPr>
-          <w:lang w:val="en-GB"/>
-        </w:rPr>
-      </w:pPr>
-    </w:p>
-    <w:p>
-      <w:pPr>
-        <w:rPr>
-          <w:lang w:val="en-GB"/>
-        </w:rPr>
-      </w:pPr>
-      <w:r>
-        <w:rPr>
-          <w:lang w:val="en-GB"/>
-        </w:rPr>
-        <w:t>It is more likely that things were more complex than you first thought. In particular, were there any problems or difficulties that you found during implementation that you had to address? Did such problems simply delay you or were they more significant?</w:t>
-      </w:r>
-    </w:p>
-    <w:p>
-      <w:pPr>
-        <w:rPr>
-          <w:lang w:val="en-GB"/>
-        </w:rPr>
-      </w:pPr>
-    </w:p>
-    <w:p>
-      <w:pPr>
-        <w:rPr>
-          <w:rFonts w:asciiTheme="majorHAnsi" w:eastAsiaTheme="majorEastAsia" w:hAnsiTheme="majorHAnsi" w:cstheme="majorBidi"/>
-          <w:sz w:val="32"/>
-          <w:szCs w:val="32"/>
-          <w:lang w:val="en-GB"/>
-        </w:rPr>
-      </w:pPr>
-      <w:r>
-        <w:rPr>
-          <w:lang w:val="en-GB"/>
-        </w:rPr>
-        <w:t>You can conclude this section by reviewing the end of the implementation stage against the planned requirements.</w:t>
+      <w:bookmarkEnd w:id="26"/>
+    </w:p>
+    <w:p>
+      <w:pPr>
+        <w:rPr>
+          <w:lang w:val="en-GB"/>
+        </w:rPr>
+      </w:pPr>
+      <w:r>
+        <w:rPr>
+          <w:lang w:val="en-GB"/>
+        </w:rPr>
+        <w:t>Detailed descriptions of every test case are definitely not what is required in this section; the place for detailed lists of tests cases is in an appendix. In this section, it is more important to show that you adopted a sensible strategy that was, in principle, capable of testing the system adequately even if you did not have the time to test the system fully.</w:t>
+      </w:r>
+    </w:p>
+    <w:p>
+      <w:pPr>
+        <w:rPr>
+          <w:lang w:val="en-GB"/>
+        </w:rPr>
+      </w:pPr>
+    </w:p>
+    <w:p>
+      <w:pPr>
+        <w:rPr>
+          <w:lang w:val="en-GB"/>
+        </w:rPr>
+      </w:pPr>
+      <w:r>
+        <w:rPr>
+          <w:lang w:val="en-GB"/>
+        </w:rPr>
+        <w:t>Provide information in the body of your report and the appendix to explain the testing that has been performed. How does this testing address the requirements and design for the project?</w:t>
+      </w:r>
+    </w:p>
+    <w:p>
+      <w:pPr>
+        <w:rPr>
+          <w:lang w:val="en-GB"/>
+        </w:rPr>
+      </w:pPr>
+    </w:p>
+    <w:p>
+      <w:pPr>
+        <w:rPr>
+          <w:lang w:val="en-GB"/>
+        </w:rPr>
+      </w:pPr>
+      <w:r>
+        <w:rPr>
+          <w:lang w:val="en-GB"/>
+        </w:rPr>
+        <w:t xml:space="preserve">How comprehensive is the testing within the constraints of the project?  Are you testing the normal working behaviour? Are you testing the exceptional behaviour, e.g. error conditions? Are you testing security issues if they are relevant for your project? </w:t>
+      </w:r>
+    </w:p>
+    <w:p>
+      <w:pPr>
+        <w:rPr>
+          <w:lang w:val="en-GB"/>
+        </w:rPr>
+      </w:pPr>
+    </w:p>
+    <w:p>
+      <w:pPr>
+        <w:rPr>
+          <w:lang w:val="en-GB"/>
+        </w:rPr>
+      </w:pPr>
+      <w:r>
+        <w:rPr>
+          <w:lang w:val="en-GB"/>
+        </w:rPr>
+        <w:t xml:space="preserve">Have you tested your system on </w:t>
+      </w:r>
+      <w:r>
+        <w:rPr>
+          <w:lang w:val="en-GB"/>
+        </w:rPr>
+        <w:t>“</w:t>
+      </w:r>
+      <w:r>
+        <w:rPr>
+          <w:lang w:val="en-GB"/>
+        </w:rPr>
+        <w:t>real users</w:t>
+      </w:r>
+      <w:r>
+        <w:rPr>
+          <w:lang w:val="en-GB"/>
+        </w:rPr>
+        <w:t>”</w:t>
+      </w:r>
+      <w:r>
+        <w:rPr>
+          <w:lang w:val="en-GB"/>
+        </w:rPr>
+        <w:t>? For example, if your system is supposed to solve a problem for a business, then it would be appropriate to present your approach to involve the users in the testing process and to record the results that you obtained. Depending on the level of detail, it is likely that you would put any detailed results in an appendix.</w:t>
+      </w:r>
+    </w:p>
+    <w:p>
+      <w:pPr>
+        <w:rPr>
+          <w:lang w:val="en-GB"/>
+        </w:rPr>
+      </w:pPr>
+    </w:p>
+    <w:p>
+      <w:pPr>
+        <w:rPr>
+          <w:lang w:val="en-GB"/>
+        </w:rPr>
+      </w:pPr>
+      <w:r>
+        <w:rPr>
+          <w:lang w:val="en-GB"/>
+        </w:rPr>
+        <w:t xml:space="preserve">Whilst testing with </w:t>
+      </w:r>
+      <w:r>
+        <w:rPr>
+          <w:lang w:val="en-GB"/>
+        </w:rPr>
+        <w:t>“</w:t>
+      </w:r>
+      <w:r>
+        <w:rPr>
+          <w:lang w:val="en-GB"/>
+        </w:rPr>
+        <w:t>real users</w:t>
+      </w:r>
+      <w:r>
+        <w:rPr>
+          <w:lang w:val="en-GB"/>
+        </w:rPr>
+        <w:t>”</w:t>
+      </w:r>
+      <w:r>
+        <w:rPr>
+          <w:lang w:val="en-GB"/>
+        </w:rPr>
+        <w:t xml:space="preserve"> can be useful, don't see it as a way to shortcut detailed testing of your own. Think about issues discussed in the lectures about until testing, integration testing, etc. User testing without sensible testing of your own is not a useful activity.</w:t>
+      </w:r>
+    </w:p>
+    <w:p>
+      <w:pPr>
+        <w:rPr>
+          <w:lang w:val="en-GB"/>
+        </w:rPr>
+      </w:pPr>
+    </w:p>
+    <w:p>
+      <w:pPr>
+        <w:rPr>
+          <w:lang w:val="en-GB"/>
+        </w:rPr>
+      </w:pPr>
+      <w:r>
+        <w:rPr>
+          <w:lang w:val="en-GB"/>
+        </w:rPr>
+        <w:t>The following sections indicate some areas you might include. Other sections may be more appropriate to your project.</w:t>
       </w:r>
       <w:r>
         <w:rPr>
@@ -5591,199 +5973,24 @@
         </w:rPr>
         <w:t xml:space="preserve"> </w:t>
       </w:r>
-      <w:r>
-        <w:rPr>
-          <w:lang w:val="en-GB"/>
-        </w:rPr>
-        <w:br w:type="page"/>
-      </w:r>
-    </w:p>
-    <w:p>
-      <w:pPr>
-        <w:rPr>
-          <w:lang w:val="en-GB"/>
-        </w:rPr>
-      </w:pPr>
-    </w:p>
-    <w:p>
-      <w:pPr>
-        <w:pStyle w:val="Heading1"/>
-        <w:rPr>
-          <w:lang w:val="en-GB"/>
-        </w:rPr>
-      </w:pPr>
-      <w:bookmarkStart w:id="27" w:name="_Toc222978603"/>
-      <w:bookmarkStart w:id="28" w:name="_Toc34045702"/>
-      <w:r>
-        <w:rPr>
-          <w:lang w:val="en-GB"/>
-        </w:rPr>
-        <w:t>Testing</w:t>
-      </w:r>
-      <w:bookmarkEnd w:id="26"/>
+    </w:p>
+    <w:p>
+      <w:pPr>
+        <w:pStyle w:val="Heading2"/>
+        <w:rPr>
+          <w:lang w:val="en-GB"/>
+        </w:rPr>
+      </w:pPr>
+      <w:bookmarkStart w:id="27" w:name="_Toc222978604"/>
+      <w:bookmarkStart w:id="28" w:name="_Toc34045703"/>
+      <w:r>
+        <w:rPr>
+          <w:lang w:val="en-GB"/>
+        </w:rPr>
+        <w:t>Overall Approach to Testing</w:t>
+      </w:r>
       <w:bookmarkEnd w:id="27"/>
       <w:bookmarkEnd w:id="28"/>
-    </w:p>
-    <w:p>
-      <w:pPr>
-        <w:rPr>
-          <w:lang w:val="en-GB"/>
-        </w:rPr>
-      </w:pPr>
-      <w:r>
-        <w:rPr>
-          <w:lang w:val="en-GB"/>
-        </w:rPr>
-        <w:t>Detailed descriptions of every test case are definitely not what is required in this section; the place for detailed lists of tests cases is in an appendix. In this section, it is more important to show that you adopted a sensible strategy that was, in principle, capable of testing the system adequately even if you did not have the time to test the system fully.</w:t>
-      </w:r>
-    </w:p>
-    <w:p>
-      <w:pPr>
-        <w:rPr>
-          <w:lang w:val="en-GB"/>
-        </w:rPr>
-      </w:pPr>
-    </w:p>
-    <w:p>
-      <w:pPr>
-        <w:rPr>
-          <w:lang w:val="en-GB"/>
-        </w:rPr>
-      </w:pPr>
-      <w:r>
-        <w:rPr>
-          <w:lang w:val="en-GB"/>
-        </w:rPr>
-        <w:t>Provide information in the body of your report and the appendix to explain the testing that has been performed. How does this testing address the requirements and design for the project?</w:t>
-      </w:r>
-    </w:p>
-    <w:p>
-      <w:pPr>
-        <w:rPr>
-          <w:lang w:val="en-GB"/>
-        </w:rPr>
-      </w:pPr>
-    </w:p>
-    <w:p>
-      <w:pPr>
-        <w:rPr>
-          <w:lang w:val="en-GB"/>
-        </w:rPr>
-      </w:pPr>
-      <w:r>
-        <w:rPr>
-          <w:lang w:val="en-GB"/>
-        </w:rPr>
-        <w:t xml:space="preserve">How comprehensive is the testing within the constraints of the project?  Are you testing the normal working behaviour? Are you testing the exceptional behaviour, e.g. error conditions? Are you testing security issues if they are relevant for your project? </w:t>
-      </w:r>
-    </w:p>
-    <w:p>
-      <w:pPr>
-        <w:rPr>
-          <w:lang w:val="en-GB"/>
-        </w:rPr>
-      </w:pPr>
-    </w:p>
-    <w:p>
-      <w:pPr>
-        <w:rPr>
-          <w:lang w:val="en-GB"/>
-        </w:rPr>
-      </w:pPr>
-      <w:r>
-        <w:rPr>
-          <w:lang w:val="en-GB"/>
-        </w:rPr>
-        <w:t xml:space="preserve">Have you tested your system on </w:t>
-      </w:r>
-      <w:r>
-        <w:rPr>
-          <w:lang w:val="en-GB"/>
-        </w:rPr>
-        <w:t>“</w:t>
-      </w:r>
-      <w:r>
-        <w:rPr>
-          <w:lang w:val="en-GB"/>
-        </w:rPr>
-        <w:t>real users</w:t>
-      </w:r>
-      <w:r>
-        <w:rPr>
-          <w:lang w:val="en-GB"/>
-        </w:rPr>
-        <w:t>”</w:t>
-      </w:r>
-      <w:r>
-        <w:rPr>
-          <w:lang w:val="en-GB"/>
-        </w:rPr>
-        <w:t>? For example, if your system is supposed to solve a problem for a business, then it would be appropriate to present your approach to involve the users in the testing process and to record the results that you obtained. Depending on the level of detail, it is likely that you would put any detailed results in an appendix.</w:t>
-      </w:r>
-    </w:p>
-    <w:p>
-      <w:pPr>
-        <w:rPr>
-          <w:lang w:val="en-GB"/>
-        </w:rPr>
-      </w:pPr>
-    </w:p>
-    <w:p>
-      <w:pPr>
-        <w:rPr>
-          <w:lang w:val="en-GB"/>
-        </w:rPr>
-      </w:pPr>
-      <w:r>
-        <w:rPr>
-          <w:lang w:val="en-GB"/>
-        </w:rPr>
-        <w:t xml:space="preserve">Whilst testing with </w:t>
-      </w:r>
-      <w:r>
-        <w:rPr>
-          <w:lang w:val="en-GB"/>
-        </w:rPr>
-        <w:t>“</w:t>
-      </w:r>
-      <w:r>
-        <w:rPr>
-          <w:lang w:val="en-GB"/>
-        </w:rPr>
-        <w:t>real users</w:t>
-      </w:r>
-      <w:r>
-        <w:rPr>
-          <w:lang w:val="en-GB"/>
-        </w:rPr>
-        <w:t>”</w:t>
-      </w:r>
-      <w:r>
-        <w:rPr>
-          <w:lang w:val="en-GB"/>
-        </w:rPr>
-        <w:t xml:space="preserve"> can be useful, don't see it as a way to shortcut detailed testing of your own. Think about issues discussed in the lectures about until testing, integration testing, etc. User testing without sensible testing of your own is not a useful activity.</w:t>
-      </w:r>
-    </w:p>
-    <w:p>
-      <w:pPr>
-        <w:rPr>
-          <w:lang w:val="en-GB"/>
-        </w:rPr>
-      </w:pPr>
-    </w:p>
-    <w:p>
-      <w:pPr>
-        <w:rPr>
-          <w:lang w:val="en-GB"/>
-        </w:rPr>
-      </w:pPr>
-      <w:r>
-        <w:rPr>
-          <w:lang w:val="en-GB"/>
-        </w:rPr>
-        <w:t>The following sections indicate some areas you might include. Other sections may be more appropriate to your project.</w:t>
-      </w:r>
       <w:r>
         <w:rPr>
           <w:lang w:val="en-GB"/>
@@ -5793,18 +6000,25 @@
     </w:p>
     <w:p>
       <w:pPr>
+        <w:rPr>
+          <w:lang w:val="en-GB"/>
+        </w:rPr>
+      </w:pPr>
+    </w:p>
+    <w:p>
+      <w:pPr>
         <w:pStyle w:val="Heading2"/>
         <w:rPr>
           <w:lang w:val="en-GB"/>
         </w:rPr>
       </w:pPr>
-      <w:bookmarkStart w:id="29" w:name="_Toc222978604"/>
-      <w:bookmarkStart w:id="30" w:name="_Toc34045703"/>
-      <w:r>
-        <w:rPr>
-          <w:lang w:val="en-GB"/>
-        </w:rPr>
-        <w:t>Overall Approach to Testing</w:t>
+      <w:bookmarkStart w:id="29" w:name="_Toc222978605"/>
+      <w:bookmarkStart w:id="30" w:name="_Toc34045704"/>
+      <w:r>
+        <w:rPr>
+          <w:lang w:val="en-GB"/>
+        </w:rPr>
+        <w:t>Automated Testing</w:t>
       </w:r>
       <w:bookmarkEnd w:id="29"/>
       <w:bookmarkEnd w:id="30"/>
@@ -5824,27 +6038,21 @@
     </w:p>
     <w:p>
       <w:pPr>
-        <w:pStyle w:val="Heading2"/>
-        <w:rPr>
-          <w:lang w:val="en-GB"/>
-        </w:rPr>
-      </w:pPr>
-      <w:bookmarkStart w:id="31" w:name="_Toc222978605"/>
-      <w:bookmarkStart w:id="32" w:name="_Toc34045704"/>
-      <w:r>
-        <w:rPr>
-          <w:lang w:val="en-GB"/>
-        </w:rPr>
-        <w:t>Automated Testing</w:t>
+        <w:pStyle w:val="Heading3"/>
+        <w:rPr>
+          <w:lang w:val="en-GB"/>
+        </w:rPr>
+      </w:pPr>
+      <w:bookmarkStart w:id="31" w:name="_Toc222978606"/>
+      <w:bookmarkStart w:id="32" w:name="_Toc34045705"/>
+      <w:r>
+        <w:rPr>
+          <w:lang w:val="en-GB"/>
+        </w:rPr>
+        <w:t>Unit Tests</w:t>
       </w:r>
       <w:bookmarkEnd w:id="31"/>
       <w:bookmarkEnd w:id="32"/>
-      <w:r>
-        <w:rPr>
-          <w:lang w:val="en-GB"/>
-        </w:rPr>
-        <w:t xml:space="preserve"> </w:t>
-      </w:r>
     </w:p>
     <w:p>
       <w:pPr>
@@ -5860,16 +6068,22 @@
           <w:lang w:val="en-GB"/>
         </w:rPr>
       </w:pPr>
-      <w:bookmarkStart w:id="33" w:name="_Toc222978606"/>
-      <w:bookmarkStart w:id="34" w:name="_Toc34045705"/>
-      <w:r>
-        <w:rPr>
-          <w:lang w:val="en-GB"/>
-        </w:rPr>
-        <w:t>Unit Tests</w:t>
+      <w:bookmarkStart w:id="33" w:name="_Toc222978607"/>
+      <w:bookmarkStart w:id="34" w:name="_Toc34045706"/>
+      <w:r>
+        <w:rPr>
+          <w:lang w:val="en-GB"/>
+        </w:rPr>
+        <w:t>User Interface Testing</w:t>
       </w:r>
       <w:bookmarkEnd w:id="33"/>
       <w:bookmarkEnd w:id="34"/>
+      <w:r>
+        <w:rPr>
+          <w:lang w:val="en-GB"/>
+        </w:rPr>
+        <w:t xml:space="preserve"> </w:t>
+      </w:r>
     </w:p>
     <w:p>
       <w:pPr>
@@ -5885,13 +6099,13 @@
           <w:lang w:val="en-GB"/>
         </w:rPr>
       </w:pPr>
-      <w:bookmarkStart w:id="35" w:name="_Toc222978607"/>
-      <w:bookmarkStart w:id="36" w:name="_Toc34045706"/>
-      <w:r>
-        <w:rPr>
-          <w:lang w:val="en-GB"/>
-        </w:rPr>
-        <w:t>User Interface Testing</w:t>
+      <w:bookmarkStart w:id="35" w:name="_Toc222978608"/>
+      <w:bookmarkStart w:id="36" w:name="_Toc34045707"/>
+      <w:r>
+        <w:rPr>
+          <w:lang w:val="en-GB"/>
+        </w:rPr>
+        <w:t>Stress Testing</w:t>
       </w:r>
       <w:bookmarkEnd w:id="35"/>
       <w:bookmarkEnd w:id="36"/>
@@ -5916,13 +6130,13 @@
           <w:lang w:val="en-GB"/>
         </w:rPr>
       </w:pPr>
-      <w:bookmarkStart w:id="37" w:name="_Toc222978608"/>
-      <w:bookmarkStart w:id="38" w:name="_Toc34045707"/>
-      <w:r>
-        <w:rPr>
-          <w:lang w:val="en-GB"/>
-        </w:rPr>
-        <w:t>Stress Testing</w:t>
+      <w:bookmarkStart w:id="37" w:name="_Toc222978609"/>
+      <w:bookmarkStart w:id="38" w:name="_Toc34045708"/>
+      <w:r>
+        <w:rPr>
+          <w:lang w:val="en-GB"/>
+        </w:rPr>
+        <w:t>Other Types of Testing</w:t>
       </w:r>
       <w:bookmarkEnd w:id="37"/>
       <w:bookmarkEnd w:id="38"/>
@@ -5942,18 +6156,19 @@
     </w:p>
     <w:p>
       <w:pPr>
-        <w:pStyle w:val="Heading3"/>
-        <w:rPr>
-          <w:lang w:val="en-GB"/>
-        </w:rPr>
-      </w:pPr>
-      <w:bookmarkStart w:id="39" w:name="_Toc222978609"/>
-      <w:bookmarkStart w:id="40" w:name="_Toc34045708"/>
-      <w:r>
-        <w:rPr>
-          <w:lang w:val="en-GB"/>
-        </w:rPr>
-        <w:t>Other Types of Testing</w:t>
+        <w:pStyle w:val="Heading2"/>
+        <w:rPr>
+          <w:lang w:val="en-GB"/>
+        </w:rPr>
+      </w:pPr>
+      <w:bookmarkStart w:id="39" w:name="_Toc222978610"/>
+      <w:bookmarkStart w:id="40" w:name="_Toc34045709"/>
+      <w:r>
+        <w:rPr>
+          <w:lang w:val="en-GB"/>
+        </w:rPr>
+        <w:lastRenderedPageBreak/>
+        <w:t>Integration Testing</w:t>
       </w:r>
       <w:bookmarkEnd w:id="39"/>
       <w:bookmarkEnd w:id="40"/>
@@ -5978,94 +6193,62 @@
           <w:lang w:val="en-GB"/>
         </w:rPr>
       </w:pPr>
-      <w:bookmarkStart w:id="41" w:name="_Toc222978610"/>
-      <w:bookmarkStart w:id="42" w:name="_Toc34045709"/>
-      <w:r>
-        <w:rPr>
-          <w:lang w:val="en-GB"/>
-        </w:rPr>
-        <w:lastRenderedPageBreak/>
-        <w:t>Integration Testing</w:t>
+      <w:bookmarkStart w:id="41" w:name="_Toc222978611"/>
+      <w:bookmarkStart w:id="42" w:name="_Toc34045710"/>
+      <w:r>
+        <w:rPr>
+          <w:lang w:val="en-GB"/>
+        </w:rPr>
+        <w:t>User Testing</w:t>
       </w:r>
       <w:bookmarkEnd w:id="41"/>
       <w:bookmarkEnd w:id="42"/>
-      <w:r>
-        <w:rPr>
-          <w:lang w:val="en-GB"/>
-        </w:rPr>
-        <w:t xml:space="preserve"> </w:t>
-      </w:r>
-    </w:p>
-    <w:p>
-      <w:pPr>
-        <w:rPr>
-          <w:lang w:val="en-GB"/>
-        </w:rPr>
-      </w:pPr>
-    </w:p>
-    <w:p>
-      <w:pPr>
-        <w:pStyle w:val="Heading2"/>
-        <w:rPr>
-          <w:lang w:val="en-GB"/>
-        </w:rPr>
-      </w:pPr>
-      <w:bookmarkStart w:id="43" w:name="_Toc222978611"/>
-      <w:bookmarkStart w:id="44" w:name="_Toc34045710"/>
-      <w:r>
-        <w:rPr>
-          <w:lang w:val="en-GB"/>
-        </w:rPr>
-        <w:t>User Testing</w:t>
+    </w:p>
+    <w:p>
+      <w:pPr>
+        <w:rPr>
+          <w:lang w:val="en-GB"/>
+        </w:rPr>
+      </w:pPr>
+      <w:r>
+        <w:rPr>
+          <w:lang w:val="en-GB"/>
+        </w:rPr>
+        <w:br w:type="page"/>
+      </w:r>
+    </w:p>
+    <w:p>
+      <w:pPr>
+        <w:rPr>
+          <w:lang w:val="en-GB"/>
+        </w:rPr>
+      </w:pPr>
+      <w:bookmarkStart w:id="43" w:name="_Toc192777716"/>
+    </w:p>
+    <w:p>
+      <w:pPr>
+        <w:pStyle w:val="Heading1"/>
+        <w:rPr>
+          <w:lang w:val="en-GB"/>
+        </w:rPr>
+      </w:pPr>
+      <w:bookmarkStart w:id="44" w:name="_Toc222978612"/>
+      <w:bookmarkStart w:id="45" w:name="_Toc34045711"/>
+      <w:r>
+        <w:rPr>
+          <w:lang w:val="en-GB"/>
+        </w:rPr>
+        <w:t xml:space="preserve">Critical </w:t>
+      </w:r>
+      <w:r>
+        <w:rPr>
+          <w:lang w:val="en-GB"/>
+        </w:rPr>
+        <w:t>Evaluation</w:t>
       </w:r>
       <w:bookmarkEnd w:id="43"/>
       <w:bookmarkEnd w:id="44"/>
-    </w:p>
-    <w:p>
-      <w:pPr>
-        <w:rPr>
-          <w:lang w:val="en-GB"/>
-        </w:rPr>
-      </w:pPr>
-      <w:r>
-        <w:rPr>
-          <w:lang w:val="en-GB"/>
-        </w:rPr>
-        <w:br w:type="page"/>
-      </w:r>
-    </w:p>
-    <w:p>
-      <w:pPr>
-        <w:rPr>
-          <w:lang w:val="en-GB"/>
-        </w:rPr>
-      </w:pPr>
-      <w:bookmarkStart w:id="45" w:name="_Toc192777716"/>
-    </w:p>
-    <w:p>
-      <w:pPr>
-        <w:pStyle w:val="Heading1"/>
-        <w:rPr>
-          <w:lang w:val="en-GB"/>
-        </w:rPr>
-      </w:pPr>
-      <w:bookmarkStart w:id="46" w:name="_Toc222978612"/>
-      <w:bookmarkStart w:id="47" w:name="_Toc34045711"/>
-      <w:r>
-        <w:rPr>
-          <w:lang w:val="en-GB"/>
-        </w:rPr>
-        <w:t xml:space="preserve">Critical </w:t>
-      </w:r>
-      <w:r>
-        <w:rPr>
-          <w:lang w:val="en-GB"/>
-        </w:rPr>
-        <w:t>Evaluation</w:t>
-      </w:r>
       <w:bookmarkEnd w:id="45"/>
-      <w:bookmarkEnd w:id="46"/>
-      <w:bookmarkEnd w:id="47"/>
     </w:p>
     <w:p>
       <w:pPr>
@@ -6264,21 +6447,7 @@
         <w:rPr>
           <w:lang w:val="en-GB"/>
         </w:rPr>
-        <w:t xml:space="preserve">The evaluation is regarded as an important part of the project report; it should demonstrate that you are capable not only of carrying out a piece of work but also of thinking critically about how you did it and how you might have done it better. This is seen as an important part of an </w:t>
-      </w:r>
-      <w:proofErr w:type="gramStart"/>
-      <w:r>
-        <w:rPr>
-          <w:lang w:val="en-GB"/>
-        </w:rPr>
-        <w:t>honours</w:t>
-      </w:r>
-      <w:proofErr w:type="gramEnd"/>
-      <w:r>
-        <w:rPr>
-          <w:lang w:val="en-GB"/>
-        </w:rPr>
-        <w:t xml:space="preserve"> degree. </w:t>
+        <w:t xml:space="preserve">The evaluation is regarded as an important part of the project report; it should demonstrate that you are capable not only of carrying out a piece of work but also of thinking critically about how you did it and how you might have done it better. This is seen as an important part of an honours degree. </w:t>
       </w:r>
     </w:p>
     <w:p>
@@ -6355,8 +6524,8 @@
           <w:lang w:val="en-GB"/>
         </w:rPr>
       </w:pPr>
-      <w:bookmarkStart w:id="48" w:name="_Toc222978616"/>
-      <w:bookmarkStart w:id="49" w:name="_Toc34045712"/>
+      <w:bookmarkStart w:id="46" w:name="_Toc222978616"/>
+      <w:bookmarkStart w:id="47" w:name="_Toc34045712"/>
       <w:r>
         <w:rPr>
           <w:lang w:val="en-GB"/>
@@ -6364,8 +6533,8 @@
         <w:lastRenderedPageBreak/>
         <w:t>Annotated Bibliography</w:t>
       </w:r>
-      <w:bookmarkEnd w:id="48"/>
-      <w:bookmarkEnd w:id="49"/>
+      <w:bookmarkEnd w:id="46"/>
+      <w:bookmarkEnd w:id="47"/>
     </w:p>
     <w:p>
       <w:pPr>
@@ -6398,26 +6567,12 @@
           <w:lang w:val="en-GB"/>
         </w:rPr>
       </w:pPr>
-      <w:bookmarkStart w:id="50" w:name="_Ref180721199"/>
-      <w:r>
-        <w:rPr>
-          <w:lang w:val="en-GB"/>
-        </w:rPr>
-        <w:t xml:space="preserve">Sylvia Duckworth. A picture of a kitten at </w:t>
-      </w:r>
-      <w:proofErr w:type="spellStart"/>
-      <w:r>
-        <w:rPr>
-          <w:lang w:val="en-GB"/>
-        </w:rPr>
-        <w:t>Hellifield</w:t>
-      </w:r>
-      <w:proofErr w:type="spellEnd"/>
-      <w:r>
-        <w:rPr>
-          <w:lang w:val="en-GB"/>
-        </w:rPr>
-        <w:t xml:space="preserve"> Peel. </w:t>
+      <w:bookmarkStart w:id="48" w:name="_Ref180721199"/>
+      <w:r>
+        <w:rPr>
+          <w:lang w:val="en-GB"/>
+        </w:rPr>
+        <w:t xml:space="preserve">Sylvia Duckworth. A picture of a kitten at Hellifield Peel. </w:t>
       </w:r>
       <w:hyperlink r:id="rId12" w:history="1">
         <w:r>
@@ -6482,49 +6637,7 @@
         <w:rPr>
           <w:lang w:val="en-GB"/>
         </w:rPr>
-        <w:t xml:space="preserve">Mark Neal, Jan </w:t>
-      </w:r>
-      <w:proofErr w:type="spellStart"/>
-      <w:r>
-        <w:rPr>
-          <w:lang w:val="en-GB"/>
-        </w:rPr>
-        <w:t>Feyereisl</w:t>
-      </w:r>
-      <w:proofErr w:type="spellEnd"/>
-      <w:r>
-        <w:rPr>
-          <w:lang w:val="en-GB"/>
-        </w:rPr>
-        <w:t xml:space="preserve">, Rosario </w:t>
-      </w:r>
-      <w:proofErr w:type="spellStart"/>
-      <w:r>
-        <w:rPr>
-          <w:lang w:val="en-GB"/>
-        </w:rPr>
-        <w:t>Rascunà</w:t>
-      </w:r>
-      <w:proofErr w:type="spellEnd"/>
-      <w:r>
-        <w:rPr>
-          <w:lang w:val="en-GB"/>
-        </w:rPr>
-        <w:t xml:space="preserve">, and </w:t>
-      </w:r>
-      <w:proofErr w:type="spellStart"/>
-      <w:r>
-        <w:rPr>
-          <w:lang w:val="en-GB"/>
-        </w:rPr>
-        <w:t>Xiaolei</w:t>
-      </w:r>
-      <w:proofErr w:type="spellEnd"/>
-      <w:r>
-        <w:rPr>
-          <w:lang w:val="en-GB"/>
-        </w:rPr>
-        <w:t xml:space="preserve"> Wang. Don’t touch me, I’m fine: Robot autonomy using an artificial innate immune system. In </w:t>
+        <w:t xml:space="preserve">Mark Neal, Jan Feyereisl, Rosario Rascunà, and Xiaolei Wang. Don’t touch me, I’m fine: Robot autonomy using an artificial innate immune system. In </w:t>
       </w:r>
       <w:r>
         <w:rPr>
@@ -6539,7 +6652,7 @@
         </w:rPr>
         <w:t>, pages 349–361. Springer, 2006</w:t>
       </w:r>
-      <w:bookmarkEnd w:id="50"/>
+      <w:bookmarkEnd w:id="48"/>
       <w:r>
         <w:rPr>
           <w:lang w:val="en-GB"/>
@@ -6590,7 +6703,7 @@
           <w:lang w:val="en-GB"/>
         </w:rPr>
       </w:pPr>
-      <w:bookmarkStart w:id="51" w:name="_Ref180721201"/>
+      <w:bookmarkStart w:id="49" w:name="_Ref180721201"/>
       <w:r>
         <w:rPr>
           <w:lang w:val="en-GB"/>
@@ -6610,7 +6723,7 @@
         </w:rPr>
         <w:t>. Cambridge University Press Cambridge, 1992.</w:t>
       </w:r>
-      <w:bookmarkEnd w:id="51"/>
+      <w:bookmarkEnd w:id="49"/>
     </w:p>
     <w:p>
       <w:pPr>
@@ -6703,7 +6816,7 @@
           <w:lang w:val="en-GB"/>
         </w:rPr>
       </w:pPr>
-      <w:bookmarkStart w:id="52" w:name="_Ref180722753"/>
+      <w:bookmarkStart w:id="50" w:name="_Ref180722753"/>
       <w:r>
         <w:rPr>
           <w:lang w:val="en-GB"/>
@@ -6725,7 +6838,7 @@
         </w:rPr>
         <w:t>, August 2011. Accessed August 2011.</w:t>
       </w:r>
-      <w:bookmarkEnd w:id="52"/>
+      <w:bookmarkEnd w:id="50"/>
       <w:r>
         <w:rPr>
           <w:lang w:val="en-GB"/>
@@ -6759,7 +6872,7 @@
           <w:lang w:val="en-GB"/>
         </w:rPr>
       </w:pPr>
-      <w:bookmarkStart w:id="53" w:name="_Ref258235107"/>
+      <w:bookmarkStart w:id="51" w:name="_Ref258235107"/>
       <w:r>
         <w:rPr>
           <w:lang w:val="en-GB"/>
@@ -6807,7 +6920,7 @@
         </w:rPr>
         <w:t xml:space="preserve"> March 2014.</w:t>
       </w:r>
-      <w:bookmarkEnd w:id="53"/>
+      <w:bookmarkEnd w:id="51"/>
     </w:p>
     <w:p>
       <w:pPr>
@@ -6849,7 +6962,7 @@
           <w:lang w:val="en-GB"/>
         </w:rPr>
       </w:pPr>
-      <w:bookmarkStart w:id="54" w:name="_Ref258235124"/>
+      <w:bookmarkStart w:id="52" w:name="_Ref258235124"/>
       <w:r>
         <w:rPr>
           <w:lang w:val="en-GB"/>
@@ -6871,7 +6984,7 @@
         </w:rPr>
         <w:t xml:space="preserve"> Accessed: 14th March 2014.</w:t>
       </w:r>
-      <w:bookmarkEnd w:id="54"/>
+      <w:bookmarkEnd w:id="52"/>
       <w:r>
         <w:rPr>
           <w:lang w:val="en-GB"/>
@@ -6919,7 +7032,7 @@
           <w:lang w:val="en-GB"/>
         </w:rPr>
       </w:pPr>
-      <w:bookmarkStart w:id="55" w:name="_Ref480999028"/>
+      <w:bookmarkStart w:id="53" w:name="_Ref480999028"/>
       <w:r>
         <w:rPr>
           <w:lang w:val="en-GB"/>
@@ -7014,7 +7127,7 @@
         </w:rPr>
         <w:t>.</w:t>
       </w:r>
-      <w:bookmarkEnd w:id="55"/>
+      <w:bookmarkEnd w:id="53"/>
       <w:r>
         <w:rPr>
           <w:lang w:val="en-GB"/>
@@ -7094,7 +7207,7 @@
           <w:lang w:val="en-GB"/>
         </w:rPr>
       </w:pPr>
-      <w:bookmarkStart w:id="56" w:name="_Toc192777717"/>
+      <w:bookmarkStart w:id="54" w:name="_Toc192777717"/>
       <w:r>
         <w:rPr>
           <w:lang w:val="en-GB"/>
@@ -7109,8 +7222,8 @@
           <w:lang w:val="en-GB"/>
         </w:rPr>
       </w:pPr>
-      <w:bookmarkStart w:id="57" w:name="_Toc222978613"/>
-      <w:bookmarkStart w:id="58" w:name="_Toc34045713"/>
+      <w:bookmarkStart w:id="55" w:name="_Toc222978613"/>
+      <w:bookmarkStart w:id="56" w:name="_Toc34045713"/>
       <w:r>
         <w:rPr>
           <w:lang w:val="en-GB"/>
@@ -7118,7 +7231,136 @@
         <w:lastRenderedPageBreak/>
         <w:t>Appendices</w:t>
       </w:r>
+      <w:bookmarkEnd w:id="54"/>
+      <w:bookmarkEnd w:id="55"/>
       <w:bookmarkEnd w:id="56"/>
+    </w:p>
+    <w:p>
+      <w:pPr>
+        <w:rPr>
+          <w:lang w:val="en-GB"/>
+        </w:rPr>
+      </w:pPr>
+      <w:r>
+        <w:rPr>
+          <w:lang w:val="en-GB"/>
+        </w:rPr>
+        <w:t>The appendices are for additional content that is useful to support the discussion in the report. It is material that is not necessarily needed in the body of the report, but its inclusion in the appendices makes it easy to access.</w:t>
+      </w:r>
+    </w:p>
+    <w:p>
+      <w:pPr>
+        <w:rPr>
+          <w:lang w:val="en-GB"/>
+        </w:rPr>
+      </w:pPr>
+    </w:p>
+    <w:p>
+      <w:pPr>
+        <w:rPr>
+          <w:lang w:val="en-GB"/>
+        </w:rPr>
+      </w:pPr>
+      <w:r>
+        <w:rPr>
+          <w:lang w:val="en-GB"/>
+        </w:rPr>
+        <w:t>For example, if you have developed a Design Specification document as part of a plan-driven approach for the project, then it would be appropriate to include that document as an appendix. In the body of your report you would highlight the most interesting aspects of the design, referring your reader to the full specification for further detail.</w:t>
+      </w:r>
+    </w:p>
+    <w:p>
+      <w:pPr>
+        <w:rPr>
+          <w:lang w:val="en-GB"/>
+        </w:rPr>
+      </w:pPr>
+    </w:p>
+    <w:p>
+      <w:pPr>
+        <w:rPr>
+          <w:lang w:val="en-GB"/>
+        </w:rPr>
+      </w:pPr>
+      <w:r>
+        <w:rPr>
+          <w:lang w:val="en-GB"/>
+        </w:rPr>
+        <w:t>If you have taken an agile approach to developing the project, then you may be less likely to have developed a full requirements specification. Perhaps you use stories to keep track of the functionality and the ’future conversations’. It might not be relevant to include all of those in the body of your report. Instead, you might include those in an appendix.</w:t>
+      </w:r>
+    </w:p>
+    <w:p>
+      <w:pPr>
+        <w:rPr>
+          <w:lang w:val="en-GB"/>
+        </w:rPr>
+      </w:pPr>
+    </w:p>
+    <w:p>
+      <w:pPr>
+        <w:rPr>
+          <w:lang w:val="en-GB"/>
+        </w:rPr>
+      </w:pPr>
+      <w:r>
+        <w:rPr>
+          <w:lang w:val="en-GB"/>
+        </w:rPr>
+        <w:t>There is a balance to be struck between what is relevant to include in the body of your report and whether additional supporting evidence is appropriate in the appendices. Speak to your supervisor or the module coordinator if you have questions about this.</w:t>
+      </w:r>
+    </w:p>
+    <w:p>
+      <w:pPr>
+        <w:rPr>
+          <w:lang w:val="en-GB"/>
+        </w:rPr>
+      </w:pPr>
+      <w:r>
+        <w:rPr>
+          <w:lang w:val="en-GB"/>
+        </w:rPr>
+        <w:br w:type="page"/>
+      </w:r>
+    </w:p>
+    <w:p>
+      <w:pPr>
+        <w:pStyle w:val="AppendixSection"/>
+        <w:rPr>
+          <w:lang w:val="en-GB"/>
+        </w:rPr>
+      </w:pPr>
+      <w:bookmarkStart w:id="57" w:name="_Toc222978614"/>
+      <w:bookmarkStart w:id="58" w:name="_Toc34045714"/>
+      <w:r>
+        <w:rPr>
+          <w:lang w:val="en-GB"/>
+        </w:rPr>
+        <w:lastRenderedPageBreak/>
+        <w:t>Thi</w:t>
+      </w:r>
+      <w:r>
+        <w:rPr>
+          <w:lang w:val="en-GB"/>
+        </w:rPr>
+        <w:t>rd</w:t>
+      </w:r>
+      <w:r>
+        <w:rPr>
+          <w:lang w:val="en-GB"/>
+        </w:rPr>
+        <w:t>-</w:t>
+      </w:r>
+      <w:r>
+        <w:rPr>
+          <w:lang w:val="en-GB"/>
+        </w:rPr>
+        <w:t>Party Code</w:t>
+      </w:r>
+      <w:r>
+        <w:rPr>
+          <w:lang w:val="en-GB"/>
+        </w:rPr>
+        <w:t xml:space="preserve"> and Libraries</w:t>
+      </w:r>
       <w:bookmarkEnd w:id="57"/>
       <w:bookmarkEnd w:id="58"/>
     </w:p>
@@ -7132,103 +7374,7 @@
         <w:rPr>
           <w:lang w:val="en-GB"/>
         </w:rPr>
-        <w:t>The appendices are for additional content that is useful to support the discussion in the report. It is material that is not necessarily needed in the body of the report, but its inclusion in the appendices makes it easy to access.</w:t>
-      </w:r>
-    </w:p>
-    <w:p>
-      <w:pPr>
-        <w:rPr>
-          <w:lang w:val="en-GB"/>
-        </w:rPr>
-      </w:pPr>
-    </w:p>
-    <w:p>
-      <w:pPr>
-        <w:rPr>
-          <w:lang w:val="en-GB"/>
-        </w:rPr>
-      </w:pPr>
-      <w:r>
-        <w:rPr>
-          <w:lang w:val="en-GB"/>
-        </w:rPr>
-        <w:t>For example, if you have developed a Design Specification document as part of a plan-driven approach for the project, then it would be appropriate to include that document as an appendix. In the body of your report you would highlight the most interesting aspects of the design, referring your reader to the full specification for further detail.</w:t>
-      </w:r>
-    </w:p>
-    <w:p>
-      <w:pPr>
-        <w:rPr>
-          <w:lang w:val="en-GB"/>
-        </w:rPr>
-      </w:pPr>
-    </w:p>
-    <w:p>
-      <w:pPr>
-        <w:rPr>
-          <w:lang w:val="en-GB"/>
-        </w:rPr>
-      </w:pPr>
-      <w:r>
-        <w:rPr>
-          <w:lang w:val="en-GB"/>
-        </w:rPr>
-        <w:t>If you have taken an agile approach to developing the project, then you may be less likely to have developed a full requirements specification. Perhaps you use stories to keep track of the functionality and the ’future conversations’. It might not be relevant to include all of those in the body of your report. Instead, you might include those in an appendix.</w:t>
-      </w:r>
-    </w:p>
-    <w:p>
-      <w:pPr>
-        <w:rPr>
-          <w:lang w:val="en-GB"/>
-        </w:rPr>
-      </w:pPr>
-    </w:p>
-    <w:p>
-      <w:pPr>
-        <w:rPr>
-          <w:lang w:val="en-GB"/>
-        </w:rPr>
-      </w:pPr>
-      <w:r>
-        <w:rPr>
-          <w:lang w:val="en-GB"/>
-        </w:rPr>
-        <w:t>There is a balance to be struck between what is relevant to include in the body of your report and whether additional supporting evidence is appropriate in the appendices. Speak to your supervisor or the module coordinator if you have questions about this.</w:t>
-      </w:r>
-    </w:p>
-    <w:p>
-      <w:pPr>
-        <w:rPr>
-          <w:lang w:val="en-GB"/>
-        </w:rPr>
-      </w:pPr>
-      <w:r>
-        <w:rPr>
-          <w:lang w:val="en-GB"/>
-        </w:rPr>
-        <w:br w:type="page"/>
-      </w:r>
-    </w:p>
-    <w:p>
-      <w:pPr>
-        <w:pStyle w:val="AppendixSection"/>
-        <w:rPr>
-          <w:lang w:val="en-GB"/>
-        </w:rPr>
-      </w:pPr>
-      <w:bookmarkStart w:id="59" w:name="_Toc222978614"/>
-      <w:bookmarkStart w:id="60" w:name="_Toc34045714"/>
-      <w:r>
-        <w:rPr>
-          <w:lang w:val="en-GB"/>
-        </w:rPr>
-        <w:lastRenderedPageBreak/>
-        <w:t>Thi</w:t>
-      </w:r>
-      <w:r>
-        <w:rPr>
-          <w:lang w:val="en-GB"/>
-        </w:rPr>
-        <w:t>rd</w:t>
+        <w:t>If you have made use of any third</w:t>
       </w:r>
       <w:r>
         <w:rPr>
@@ -7240,28 +7386,27 @@
         <w:rPr>
           <w:lang w:val="en-GB"/>
         </w:rPr>
-        <w:t>Party Code</w:t>
-      </w:r>
-      <w:r>
-        <w:rPr>
-          <w:lang w:val="en-GB"/>
-        </w:rPr>
-        <w:t xml:space="preserve"> and Libraries</w:t>
-      </w:r>
-      <w:bookmarkEnd w:id="59"/>
-      <w:bookmarkEnd w:id="60"/>
-    </w:p>
-    <w:p>
-      <w:pPr>
-        <w:rPr>
-          <w:lang w:val="en-GB"/>
-        </w:rPr>
-      </w:pPr>
-      <w:r>
-        <w:rPr>
-          <w:lang w:val="en-GB"/>
-        </w:rPr>
-        <w:t>If you have made use of any third</w:t>
+        <w:t xml:space="preserve">party code or software libraries, i.e. any code that you have not designed and written yourself, then you must include this appendix. </w:t>
+      </w:r>
+    </w:p>
+    <w:p>
+      <w:pPr>
+        <w:rPr>
+          <w:lang w:val="en-GB"/>
+        </w:rPr>
+      </w:pPr>
+    </w:p>
+    <w:p>
+      <w:pPr>
+        <w:rPr>
+          <w:lang w:val="en-GB"/>
+        </w:rPr>
+      </w:pPr>
+      <w:r>
+        <w:rPr>
+          <w:lang w:val="en-GB"/>
+        </w:rPr>
+        <w:t>As has been said in lectures, it is acceptable and likely that you will make use of third-party code and software libraries. If third</w:t>
       </w:r>
       <w:r>
         <w:rPr>
@@ -7273,38 +7418,6 @@
         <w:rPr>
           <w:lang w:val="en-GB"/>
         </w:rPr>
-        <w:t xml:space="preserve">party code or software libraries, i.e. any code that you have not designed and written yourself, then you must include this appendix. </w:t>
-      </w:r>
-    </w:p>
-    <w:p>
-      <w:pPr>
-        <w:rPr>
-          <w:lang w:val="en-GB"/>
-        </w:rPr>
-      </w:pPr>
-    </w:p>
-    <w:p>
-      <w:pPr>
-        <w:rPr>
-          <w:lang w:val="en-GB"/>
-        </w:rPr>
-      </w:pPr>
-      <w:r>
-        <w:rPr>
-          <w:lang w:val="en-GB"/>
-        </w:rPr>
-        <w:t>As has been said in lectures, it is acceptable and likely that you will make use of third-party code and software libraries. If third</w:t>
-      </w:r>
-      <w:r>
-        <w:rPr>
-          <w:lang w:val="en-GB"/>
-        </w:rPr>
-        <w:t>-</w:t>
-      </w:r>
-      <w:r>
-        <w:rPr>
-          <w:lang w:val="en-GB"/>
-        </w:rPr>
         <w:t xml:space="preserve">party code or libraries are used, your work will build on that to produce notable new work. The key requirement is that we understand what your original work </w:t>
       </w:r>
       <w:r>
@@ -7426,21 +7539,7 @@
         <w:rPr>
           <w:lang w:val="en-GB"/>
         </w:rPr>
-        <w:t xml:space="preserve">as part of the interaction with the client’s existing system for processing data. Version 3.10-FINAL was used. The library is open </w:t>
-      </w:r>
-      <w:proofErr w:type="gramStart"/>
-      <w:r>
-        <w:rPr>
-          <w:lang w:val="en-GB"/>
-        </w:rPr>
-        <w:t>source</w:t>
-      </w:r>
-      <w:proofErr w:type="gramEnd"/>
-      <w:r>
-        <w:rPr>
-          <w:lang w:val="en-GB"/>
-        </w:rPr>
-        <w:t xml:space="preserve"> and it is available </w:t>
+        <w:t xml:space="preserve">as part of the interaction with the client’s existing system for processing data. Version 3.10-FINAL was used. The library is open source and it is available </w:t>
       </w:r>
       <w:r>
         <w:rPr>
@@ -7612,8 +7711,8 @@
           <w:lang w:val="en-GB"/>
         </w:rPr>
       </w:pPr>
-      <w:bookmarkStart w:id="61" w:name="_Toc34045715"/>
-      <w:bookmarkStart w:id="62" w:name="_Toc222978615"/>
+      <w:bookmarkStart w:id="59" w:name="_Toc34045715"/>
+      <w:bookmarkStart w:id="60" w:name="_Toc222978615"/>
       <w:r>
         <w:rPr>
           <w:lang w:val="en-GB"/>
@@ -7621,7 +7720,7 @@
         <w:lastRenderedPageBreak/>
         <w:t>Ethics Submission</w:t>
       </w:r>
-      <w:bookmarkEnd w:id="61"/>
+      <w:bookmarkEnd w:id="59"/>
     </w:p>
     <w:p>
       <w:pPr>
@@ -7659,7 +7758,7 @@
           <w:lang w:val="en-GB"/>
         </w:rPr>
       </w:pPr>
-      <w:bookmarkStart w:id="63" w:name="_Toc34045716"/>
+      <w:bookmarkStart w:id="61" w:name="_Toc34045716"/>
       <w:r>
         <w:rPr>
           <w:lang w:val="en-GB"/>
@@ -7667,8 +7766,8 @@
         <w:lastRenderedPageBreak/>
         <w:t>Code Samples</w:t>
       </w:r>
-      <w:bookmarkEnd w:id="62"/>
-      <w:bookmarkEnd w:id="63"/>
+      <w:bookmarkEnd w:id="60"/>
+      <w:bookmarkEnd w:id="61"/>
     </w:p>
     <w:p>
       <w:pPr>
@@ -7960,27 +8059,14 @@
     <w:r>
       <w:t xml:space="preserve"> of </w:t>
     </w:r>
-    <w:r>
-      <w:fldChar w:fldCharType="begin"/>
-    </w:r>
-    <w:r>
-      <w:instrText xml:space="preserve"> SECTIONPAGES  \* MERGEFORMAT </w:instrText>
-    </w:r>
-    <w:r>
-      <w:fldChar w:fldCharType="separate"/>
-    </w:r>
-    <w:r>
-      <w:rPr>
-        <w:noProof/>
-      </w:rPr>
-      <w:t>18</w:t>
-    </w:r>
-    <w:r>
-      <w:rPr>
-        <w:noProof/>
-      </w:rPr>
-      <w:fldChar w:fldCharType="end"/>
-    </w:r>
+    <w:fldSimple w:instr=" SECTIONPAGES  \* MERGEFORMAT ">
+      <w:r>
+        <w:rPr>
+          <w:noProof/>
+        </w:rPr>
+        <w:t>18</w:t>
+      </w:r>
+    </w:fldSimple>
   </w:p>
 </w:ftr>
 </file>
@@ -9960,6 +10046,119 @@
     </w:lvl>
   </w:abstractNum>
   <w:abstractNum w:abstractNumId="20" w15:restartNumberingAfterBreak="0">
+    <w:nsid w:val="53162B7E"/>
+    <w:multiLevelType w:val="hybridMultilevel"/>
+    <w:tmpl w:val="67FC9DF0"/>
+    <w:lvl w:ilvl="0" w:tplc="08090001">
+      <w:start w:val="1"/>
+      <w:numFmt w:val="bullet"/>
+      <w:lvlText w:val=""/>
+      <w:lvlJc w:val="left"/>
+      <w:pPr>
+        <w:ind w:left="3600" w:hanging="360"/>
+      </w:pPr>
+      <w:rPr>
+        <w:rFonts w:ascii="Symbol" w:hAnsi="Symbol" w:hint="default"/>
+      </w:rPr>
+    </w:lvl>
+    <w:lvl w:ilvl="1" w:tplc="08090003" w:tentative="1">
+      <w:start w:val="1"/>
+      <w:numFmt w:val="bullet"/>
+      <w:lvlText w:val="o"/>
+      <w:lvlJc w:val="left"/>
+      <w:pPr>
+        <w:ind w:left="4320" w:hanging="360"/>
+      </w:pPr>
+      <w:rPr>
+        <w:rFonts w:ascii="Courier New" w:hAnsi="Courier New" w:cs="Courier New" w:hint="default"/>
+      </w:rPr>
+    </w:lvl>
+    <w:lvl w:ilvl="2" w:tplc="08090005" w:tentative="1">
+      <w:start w:val="1"/>
+      <w:numFmt w:val="bullet"/>
+      <w:lvlText w:val=""/>
+      <w:lvlJc w:val="left"/>
+      <w:pPr>
+        <w:ind w:left="5040" w:hanging="360"/>
+      </w:pPr>
+      <w:rPr>
+        <w:rFonts w:ascii="Wingdings" w:hAnsi="Wingdings" w:hint="default"/>
+      </w:rPr>
+    </w:lvl>
+    <w:lvl w:ilvl="3" w:tplc="08090001" w:tentative="1">
+      <w:start w:val="1"/>
+      <w:numFmt w:val="bullet"/>
+      <w:lvlText w:val=""/>
+      <w:lvlJc w:val="left"/>
+      <w:pPr>
+        <w:ind w:left="5760" w:hanging="360"/>
+      </w:pPr>
+      <w:rPr>
+        <w:rFonts w:ascii="Symbol" w:hAnsi="Symbol" w:hint="default"/>
+      </w:rPr>
+    </w:lvl>
+    <w:lvl w:ilvl="4" w:tplc="08090003" w:tentative="1">
+      <w:start w:val="1"/>
+      <w:numFmt w:val="bullet"/>
+      <w:lvlText w:val="o"/>
+      <w:lvlJc w:val="left"/>
+      <w:pPr>
+        <w:ind w:left="6480" w:hanging="360"/>
+      </w:pPr>
+      <w:rPr>
+        <w:rFonts w:ascii="Courier New" w:hAnsi="Courier New" w:cs="Courier New" w:hint="default"/>
+      </w:rPr>
+    </w:lvl>
+    <w:lvl w:ilvl="5" w:tplc="08090005" w:tentative="1">
+      <w:start w:val="1"/>
+      <w:numFmt w:val="bullet"/>
+      <w:lvlText w:val=""/>
+      <w:lvlJc w:val="left"/>
+      <w:pPr>
+        <w:ind w:left="7200" w:hanging="360"/>
+      </w:pPr>
+      <w:rPr>
+        <w:rFonts w:ascii="Wingdings" w:hAnsi="Wingdings" w:hint="default"/>
+      </w:rPr>
+    </w:lvl>
+    <w:lvl w:ilvl="6" w:tplc="08090001" w:tentative="1">
+      <w:start w:val="1"/>
+      <w:numFmt w:val="bullet"/>
+      <w:lvlText w:val=""/>
+      <w:lvlJc w:val="left"/>
+      <w:pPr>
+        <w:ind w:left="7920" w:hanging="360"/>
+      </w:pPr>
+      <w:rPr>
+        <w:rFonts w:ascii="Symbol" w:hAnsi="Symbol" w:hint="default"/>
+      </w:rPr>
+    </w:lvl>
+    <w:lvl w:ilvl="7" w:tplc="08090003" w:tentative="1">
+      <w:start w:val="1"/>
+      <w:numFmt w:val="bullet"/>
+      <w:lvlText w:val="o"/>
+      <w:lvlJc w:val="left"/>
+      <w:pPr>
+        <w:ind w:left="8640" w:hanging="360"/>
+      </w:pPr>
+      <w:rPr>
+        <w:rFonts w:ascii="Courier New" w:hAnsi="Courier New" w:cs="Courier New" w:hint="default"/>
+      </w:rPr>
+    </w:lvl>
+    <w:lvl w:ilvl="8" w:tplc="08090005" w:tentative="1">
+      <w:start w:val="1"/>
+      <w:numFmt w:val="bullet"/>
+      <w:lvlText w:val=""/>
+      <w:lvlJc w:val="left"/>
+      <w:pPr>
+        <w:ind w:left="9360" w:hanging="360"/>
+      </w:pPr>
+      <w:rPr>
+        <w:rFonts w:ascii="Wingdings" w:hAnsi="Wingdings" w:hint="default"/>
+      </w:rPr>
+    </w:lvl>
+  </w:abstractNum>
+  <w:abstractNum w:abstractNumId="21" w15:restartNumberingAfterBreak="0">
     <w:nsid w:val="55560685"/>
     <w:multiLevelType w:val="multilevel"/>
     <w:tmpl w:val="214A885A"/>
@@ -10072,7 +10271,7 @@
       </w:rPr>
     </w:lvl>
   </w:abstractNum>
-  <w:abstractNum w:abstractNumId="21" w15:restartNumberingAfterBreak="0">
+  <w:abstractNum w:abstractNumId="22" w15:restartNumberingAfterBreak="0">
     <w:nsid w:val="55793AA8"/>
     <w:multiLevelType w:val="multilevel"/>
     <w:tmpl w:val="AEBCD772"/>
@@ -10158,7 +10357,7 @@
       </w:pPr>
     </w:lvl>
   </w:abstractNum>
-  <w:abstractNum w:abstractNumId="22" w15:restartNumberingAfterBreak="0">
+  <w:abstractNum w:abstractNumId="23" w15:restartNumberingAfterBreak="0">
     <w:nsid w:val="684B6457"/>
     <w:multiLevelType w:val="hybridMultilevel"/>
     <w:tmpl w:val="54083268"/>
@@ -10247,7 +10446,7 @@
       </w:pPr>
     </w:lvl>
   </w:abstractNum>
-  <w:abstractNum w:abstractNumId="23" w15:restartNumberingAfterBreak="0">
+  <w:abstractNum w:abstractNumId="24" w15:restartNumberingAfterBreak="0">
     <w:nsid w:val="6D21520E"/>
     <w:multiLevelType w:val="hybridMultilevel"/>
     <w:tmpl w:val="3A46DEBA"/>
@@ -10360,7 +10559,7 @@
       </w:rPr>
     </w:lvl>
   </w:abstractNum>
-  <w:abstractNum w:abstractNumId="24" w15:restartNumberingAfterBreak="0">
+  <w:abstractNum w:abstractNumId="25" w15:restartNumberingAfterBreak="0">
     <w:nsid w:val="71E82B1E"/>
     <w:multiLevelType w:val="multilevel"/>
     <w:tmpl w:val="F51AAD14"/>
@@ -10474,7 +10673,7 @@
       </w:rPr>
     </w:lvl>
   </w:abstractNum>
-  <w:abstractNum w:abstractNumId="25" w15:restartNumberingAfterBreak="0">
+  <w:abstractNum w:abstractNumId="26" w15:restartNumberingAfterBreak="0">
     <w:nsid w:val="75FB680B"/>
     <w:multiLevelType w:val="multilevel"/>
     <w:tmpl w:val="F768DC10"/>
@@ -10560,7 +10759,7 @@
       </w:pPr>
     </w:lvl>
   </w:abstractNum>
-  <w:abstractNum w:abstractNumId="26" w15:restartNumberingAfterBreak="0">
+  <w:abstractNum w:abstractNumId="27" w15:restartNumberingAfterBreak="0">
     <w:nsid w:val="7B9267A6"/>
     <w:multiLevelType w:val="multilevel"/>
     <w:tmpl w:val="F768DC10"/>
@@ -10646,7 +10845,7 @@
       </w:pPr>
     </w:lvl>
   </w:abstractNum>
-  <w:abstractNum w:abstractNumId="27" w15:restartNumberingAfterBreak="0">
+  <w:abstractNum w:abstractNumId="28" w15:restartNumberingAfterBreak="0">
     <w:nsid w:val="7BB76851"/>
     <w:multiLevelType w:val="multilevel"/>
     <w:tmpl w:val="0409001F"/>
@@ -10766,7 +10965,7 @@
     <w:abstractNumId w:val="7"/>
   </w:num>
   <w:num w:numId="3">
-    <w:abstractNumId w:val="22"/>
+    <w:abstractNumId w:val="23"/>
   </w:num>
   <w:num w:numId="4">
     <w:abstractNumId w:val="2"/>
@@ -10784,10 +10983,10 @@
     <w:abstractNumId w:val="4"/>
   </w:num>
   <w:num w:numId="9">
-    <w:abstractNumId w:val="25"/>
+    <w:abstractNumId w:val="26"/>
   </w:num>
   <w:num w:numId="10">
-    <w:abstractNumId w:val="26"/>
+    <w:abstractNumId w:val="27"/>
   </w:num>
   <w:num w:numId="11">
     <w:abstractNumId w:val="15"/>
@@ -10841,16 +11040,16 @@
     <w:abstractNumId w:val="10"/>
   </w:num>
   <w:num w:numId="19">
-    <w:abstractNumId w:val="23"/>
+    <w:abstractNumId w:val="24"/>
   </w:num>
   <w:num w:numId="20">
     <w:abstractNumId w:val="18"/>
   </w:num>
   <w:num w:numId="21">
-    <w:abstractNumId w:val="21"/>
+    <w:abstractNumId w:val="22"/>
   </w:num>
   <w:num w:numId="22">
-    <w:abstractNumId w:val="24"/>
+    <w:abstractNumId w:val="25"/>
   </w:num>
   <w:num w:numId="23">
     <w:abstractNumId w:val="19"/>
@@ -10859,7 +11058,7 @@
     <w:abstractNumId w:val="6"/>
   </w:num>
   <w:num w:numId="25">
-    <w:abstractNumId w:val="27"/>
+    <w:abstractNumId w:val="28"/>
   </w:num>
   <w:num w:numId="26">
     <w:abstractNumId w:val="11"/>
@@ -10868,10 +11067,13 @@
     <w:abstractNumId w:val="3"/>
   </w:num>
   <w:num w:numId="28">
-    <w:abstractNumId w:val="20"/>
+    <w:abstractNumId w:val="21"/>
   </w:num>
   <w:num w:numId="29">
     <w:abstractNumId w:val="16"/>
+  </w:num>
+  <w:num w:numId="30">
+    <w:abstractNumId w:val="20"/>
   </w:num>
 </w:numbering>
 </file>

</xml_diff>